<commit_message>
avancé phase 1 termiée
</commit_message>
<xml_diff>
--- a/Business/1-besoin-solution-evaluation/besoins_solutions.docx
+++ b/Business/1-besoin-solution-evaluation/besoins_solutions.docx
@@ -1,6 +1,6 @@
 
 <file path=word/document.xml><?xml version="1.0" encoding="utf-8"?>
-<w:document xmlns:wpc="http://schemas.microsoft.com/office/word/2010/wordprocessingCanvas" xmlns:cx="http://schemas.microsoft.com/office/drawing/2014/chartex" xmlns:cx1="http://schemas.microsoft.com/office/drawing/2015/9/8/chartex" xmlns:cx2="http://schemas.microsoft.com/office/drawing/2015/10/21/chartex" xmlns:cx3="http://schemas.microsoft.com/office/drawing/2016/5/9/chartex" xmlns:cx4="http://schemas.microsoft.com/office/drawing/2016/5/10/chartex" xmlns:cx5="http://schemas.microsoft.com/office/drawing/2016/5/11/chartex" xmlns:cx6="http://schemas.microsoft.com/office/drawing/2016/5/12/chartex" xmlns:cx7="http://schemas.microsoft.com/office/drawing/2016/5/13/chartex" xmlns:cx8="http://schemas.microsoft.com/office/drawing/2016/5/14/chartex" xmlns:mc="http://schemas.openxmlformats.org/markup-compatibility/2006" xmlns:aink="http://schemas.microsoft.com/office/drawing/2016/ink" xmlns:am3d="http://schemas.microsoft.com/office/drawing/2017/model3d" xmlns:o="urn:schemas-microsoft-com:office:office" xmlns:r="http://schemas.openxmlformats.org/officeDocument/2006/relationships" xmlns:m="http://schemas.openxmlformats.org/officeDocument/2006/math" xmlns:v="urn:schemas-microsoft-com:vml" xmlns:wp14="http://schemas.microsoft.com/office/word/2010/wordprocessingDrawing" xmlns:wp="http://schemas.openxmlformats.org/drawingml/2006/wordprocessingDrawing" xmlns:w10="urn:schemas-microsoft-com:office:word" xmlns:w="http://schemas.openxmlformats.org/wordprocessingml/2006/main" xmlns:w14="http://schemas.microsoft.com/office/word/2010/wordml" xmlns:w15="http://schemas.microsoft.com/office/word/2012/wordml" xmlns:w16cid="http://schemas.microsoft.com/office/word/2016/wordml/cid" xmlns:w16se="http://schemas.microsoft.com/office/word/2015/wordml/symex" xmlns:wpg="http://schemas.microsoft.com/office/word/2010/wordprocessingGroup" xmlns:wpi="http://schemas.microsoft.com/office/word/2010/wordprocessingInk" xmlns:wne="http://schemas.microsoft.com/office/word/2006/wordml" xmlns:wps="http://schemas.microsoft.com/office/word/2010/wordprocessingShape" mc:Ignorable="w14 w15 w16se w16cid wp14">
+<w:document xmlns:wpc="http://schemas.microsoft.com/office/word/2010/wordprocessingCanvas" xmlns:cx="http://schemas.microsoft.com/office/drawing/2014/chartex" xmlns:cx1="http://schemas.microsoft.com/office/drawing/2015/9/8/chartex" xmlns:cx2="http://schemas.microsoft.com/office/drawing/2015/10/21/chartex" xmlns:cx3="http://schemas.microsoft.com/office/drawing/2016/5/9/chartex" xmlns:cx4="http://schemas.microsoft.com/office/drawing/2016/5/10/chartex" xmlns:cx5="http://schemas.microsoft.com/office/drawing/2016/5/11/chartex" xmlns:cx6="http://schemas.microsoft.com/office/drawing/2016/5/12/chartex" xmlns:cx7="http://schemas.microsoft.com/office/drawing/2016/5/13/chartex" xmlns:cx8="http://schemas.microsoft.com/office/drawing/2016/5/14/chartex" xmlns:mc="http://schemas.openxmlformats.org/markup-compatibility/2006" xmlns:aink="http://schemas.microsoft.com/office/drawing/2016/ink" xmlns:am3d="http://schemas.microsoft.com/office/drawing/2017/model3d" xmlns:o="urn:schemas-microsoft-com:office:office" xmlns:r="http://schemas.openxmlformats.org/officeDocument/2006/relationships" xmlns:m="http://schemas.openxmlformats.org/officeDocument/2006/math" xmlns:v="urn:schemas-microsoft-com:vml" xmlns:wp14="http://schemas.microsoft.com/office/word/2010/wordprocessingDrawing" xmlns:wp="http://schemas.openxmlformats.org/drawingml/2006/wordprocessingDrawing" xmlns:w10="urn:schemas-microsoft-com:office:word" xmlns:w="http://schemas.openxmlformats.org/wordprocessingml/2006/main" xmlns:w14="http://schemas.microsoft.com/office/word/2010/wordml" xmlns:w15="http://schemas.microsoft.com/office/word/2012/wordml" xmlns:w16cex="http://schemas.microsoft.com/office/word/2018/wordml/cex" xmlns:w16cid="http://schemas.microsoft.com/office/word/2016/wordml/cid" xmlns:w16="http://schemas.microsoft.com/office/word/2018/wordml" xmlns:w16se="http://schemas.microsoft.com/office/word/2015/wordml/symex" xmlns:wpg="http://schemas.microsoft.com/office/word/2010/wordprocessingGroup" xmlns:wpi="http://schemas.microsoft.com/office/word/2010/wordprocessingInk" xmlns:wne="http://schemas.microsoft.com/office/word/2006/wordml" xmlns:wps="http://schemas.microsoft.com/office/word/2010/wordprocessingShape" mc:Ignorable="w14 w15 w16se w16cid w16 w16cex wp14">
   <w:body>
     <w:p>
       <w:pPr>
@@ -1185,7 +1185,47 @@
           <w:sz w:val="28"/>
           <w:szCs w:val="28"/>
         </w:rPr>
-        <w:t>le besoin se fait ressentir en Côte d’Ivoire, chez les voyageurs en car. Ces voyageurs pour la très grande majorité se rendent en gare routière, très souvent le même jour du voyage afin de se procurer un tick</w:t>
+        <w:t>L</w:t>
+      </w:r>
+      <w:r>
+        <w:rPr>
+          <w:rFonts w:cstheme="minorHAnsi"/>
+          <w:sz w:val="28"/>
+          <w:szCs w:val="28"/>
+        </w:rPr>
+        <w:t>e besoin se fait ressentir en Côte d’Ivoire, chez les voyageur</w:t>
+      </w:r>
+      <w:r>
+        <w:rPr>
+          <w:rFonts w:cstheme="minorHAnsi"/>
+          <w:sz w:val="28"/>
+          <w:szCs w:val="28"/>
+        </w:rPr>
+        <w:t>(se)</w:t>
+      </w:r>
+      <w:r>
+        <w:rPr>
+          <w:rFonts w:cstheme="minorHAnsi"/>
+          <w:sz w:val="28"/>
+          <w:szCs w:val="28"/>
+        </w:rPr>
+        <w:t>s en car. Ces voyageur</w:t>
+      </w:r>
+      <w:r>
+        <w:rPr>
+          <w:rFonts w:cstheme="minorHAnsi"/>
+          <w:sz w:val="28"/>
+          <w:szCs w:val="28"/>
+        </w:rPr>
+        <w:t>(se)</w:t>
+      </w:r>
+      <w:r>
+        <w:rPr>
+          <w:rFonts w:cstheme="minorHAnsi"/>
+          <w:sz w:val="28"/>
+          <w:szCs w:val="28"/>
+        </w:rPr>
+        <w:t>s pour la très grande majorité se rendent en gare routière, très souvent le même jour du voyage afin de se procurer un tick</w:t>
       </w:r>
       <w:r>
         <w:rPr>
@@ -1201,7 +1241,39 @@
           <w:sz w:val="28"/>
           <w:szCs w:val="28"/>
         </w:rPr>
-        <w:t xml:space="preserve"> de car. Le besoin est donc d’avoir la possibilité de réserver en ligne son </w:t>
+        <w:t xml:space="preserve"> de car.</w:t>
+      </w:r>
+      <w:r>
+        <w:rPr>
+          <w:rFonts w:cstheme="minorHAnsi"/>
+          <w:sz w:val="28"/>
+          <w:szCs w:val="28"/>
+        </w:rPr>
+        <w:t xml:space="preserve"> Le besoin est donc d’avoir la possibilité de réserver en avance un ticket de car, sans se rendre nécessairement en gare. Il s’agit ainsi</w:t>
+      </w:r>
+      <w:r>
+        <w:rPr>
+          <w:rFonts w:cstheme="minorHAnsi"/>
+          <w:sz w:val="28"/>
+          <w:szCs w:val="28"/>
+        </w:rPr>
+        <w:t xml:space="preserve"> de réserver </w:t>
+      </w:r>
+      <w:r>
+        <w:rPr>
+          <w:rFonts w:cstheme="minorHAnsi"/>
+          <w:sz w:val="28"/>
+          <w:szCs w:val="28"/>
+        </w:rPr>
+        <w:t>autrement que de se rendre en gare un</w:t>
+      </w:r>
+      <w:r>
+        <w:rPr>
+          <w:rFonts w:cstheme="minorHAnsi"/>
+          <w:sz w:val="28"/>
+          <w:szCs w:val="28"/>
+        </w:rPr>
+        <w:t xml:space="preserve"> </w:t>
       </w:r>
       <w:r>
         <w:rPr>
@@ -1217,7 +1289,23 @@
           <w:sz w:val="28"/>
           <w:szCs w:val="28"/>
         </w:rPr>
-        <w:t xml:space="preserve"> de car, à tout instant avant le départ, de façon sécurisé </w:t>
+        <w:t xml:space="preserve"> de car, à tout instant avant le départ, de façon sécurisé</w:t>
+      </w:r>
+      <w:r>
+        <w:rPr>
+          <w:rFonts w:cstheme="minorHAnsi"/>
+          <w:sz w:val="28"/>
+          <w:szCs w:val="28"/>
+        </w:rPr>
+        <w:t>e</w:t>
+      </w:r>
+      <w:r>
+        <w:rPr>
+          <w:rFonts w:cstheme="minorHAnsi"/>
+          <w:sz w:val="28"/>
+          <w:szCs w:val="28"/>
+        </w:rPr>
+        <w:t xml:space="preserve"> </w:t>
       </w:r>
       <w:r>
         <w:rPr>
@@ -1233,14 +1321,6 @@
           <w:sz w:val="28"/>
           <w:szCs w:val="28"/>
         </w:rPr>
-        <w:t xml:space="preserve"> des moyens de payement faciles appropriés.</w:t>
-      </w:r>
-      <w:r>
-        <w:rPr>
-          <w:rFonts w:cstheme="minorHAnsi"/>
-          <w:sz w:val="28"/>
-          <w:szCs w:val="28"/>
-        </w:rPr>
         <w:t xml:space="preserve"> </w:t>
       </w:r>
       <w:r>
@@ -1249,7 +1329,15 @@
           <w:sz w:val="28"/>
           <w:szCs w:val="28"/>
         </w:rPr>
-        <w:t>Ces voyageurs n’ont aussi que très peu de moyen</w:t>
+        <w:t xml:space="preserve">avec </w:t>
+      </w:r>
+      <w:r>
+        <w:rPr>
+          <w:rFonts w:cstheme="minorHAnsi"/>
+          <w:sz w:val="28"/>
+          <w:szCs w:val="28"/>
+        </w:rPr>
+        <w:t>des moyens de payement</w:t>
       </w:r>
       <w:r>
         <w:rPr>
@@ -1265,23 +1353,55 @@
           <w:sz w:val="28"/>
           <w:szCs w:val="28"/>
         </w:rPr>
-        <w:t xml:space="preserve"> de comparer ou évaluer les voyages</w:t>
-      </w:r>
-      <w:r>
-        <w:rPr>
-          <w:rFonts w:cstheme="minorHAnsi"/>
-          <w:sz w:val="28"/>
-          <w:szCs w:val="28"/>
-        </w:rPr>
-        <w:t xml:space="preserve"> et services globaux</w:t>
-      </w:r>
-      <w:r>
-        <w:rPr>
-          <w:rFonts w:cstheme="minorHAnsi"/>
-          <w:sz w:val="28"/>
-          <w:szCs w:val="28"/>
-        </w:rPr>
-        <w:t xml:space="preserve"> proposé</w:t>
+        <w:t xml:space="preserve"> faciles </w:t>
+      </w:r>
+      <w:r>
+        <w:rPr>
+          <w:rFonts w:cstheme="minorHAnsi"/>
+          <w:sz w:val="28"/>
+          <w:szCs w:val="28"/>
+        </w:rPr>
+        <w:t xml:space="preserve">et </w:t>
+      </w:r>
+      <w:r>
+        <w:rPr>
+          <w:rFonts w:cstheme="minorHAnsi"/>
+          <w:sz w:val="28"/>
+          <w:szCs w:val="28"/>
+        </w:rPr>
+        <w:t>appropriés.</w:t>
+      </w:r>
+      <w:r>
+        <w:rPr>
+          <w:rFonts w:cstheme="minorHAnsi"/>
+          <w:sz w:val="28"/>
+          <w:szCs w:val="28"/>
+        </w:rPr>
+        <w:t xml:space="preserve"> </w:t>
+      </w:r>
+      <w:r>
+        <w:rPr>
+          <w:rFonts w:cstheme="minorHAnsi"/>
+          <w:sz w:val="28"/>
+          <w:szCs w:val="28"/>
+        </w:rPr>
+        <w:t>Ces voyageur</w:t>
+      </w:r>
+      <w:r>
+        <w:rPr>
+          <w:rFonts w:cstheme="minorHAnsi"/>
+          <w:sz w:val="28"/>
+          <w:szCs w:val="28"/>
+        </w:rPr>
+        <w:t>(se)</w:t>
+      </w:r>
+      <w:r>
+        <w:rPr>
+          <w:rFonts w:cstheme="minorHAnsi"/>
+          <w:sz w:val="28"/>
+          <w:szCs w:val="28"/>
+        </w:rPr>
+        <w:t>s n’ont aussi que très peu de moyen</w:t>
       </w:r>
       <w:r>
         <w:rPr>
@@ -1297,6 +1417,62 @@
           <w:sz w:val="28"/>
           <w:szCs w:val="28"/>
         </w:rPr>
+        <w:t xml:space="preserve"> </w:t>
+      </w:r>
+      <w:r>
+        <w:rPr>
+          <w:rFonts w:cstheme="minorHAnsi"/>
+          <w:sz w:val="28"/>
+          <w:szCs w:val="28"/>
+        </w:rPr>
+        <w:t>pour</w:t>
+      </w:r>
+      <w:r>
+        <w:rPr>
+          <w:rFonts w:cstheme="minorHAnsi"/>
+          <w:sz w:val="28"/>
+          <w:szCs w:val="28"/>
+        </w:rPr>
+        <w:t xml:space="preserve"> comparer ou évaluer les voyages</w:t>
+      </w:r>
+      <w:r>
+        <w:rPr>
+          <w:rFonts w:cstheme="minorHAnsi"/>
+          <w:sz w:val="28"/>
+          <w:szCs w:val="28"/>
+        </w:rPr>
+        <w:t xml:space="preserve"> et services</w:t>
+      </w:r>
+      <w:r>
+        <w:rPr>
+          <w:rFonts w:cstheme="minorHAnsi"/>
+          <w:sz w:val="28"/>
+          <w:szCs w:val="28"/>
+        </w:rPr>
+        <w:t xml:space="preserve"> </w:t>
+      </w:r>
+      <w:r>
+        <w:rPr>
+          <w:rFonts w:cstheme="minorHAnsi"/>
+          <w:sz w:val="28"/>
+          <w:szCs w:val="28"/>
+        </w:rPr>
+        <w:t>proposé</w:t>
+      </w:r>
+      <w:r>
+        <w:rPr>
+          <w:rFonts w:cstheme="minorHAnsi"/>
+          <w:sz w:val="28"/>
+          <w:szCs w:val="28"/>
+        </w:rPr>
+        <w:t>s</w:t>
+      </w:r>
+      <w:r>
+        <w:rPr>
+          <w:rFonts w:cstheme="minorHAnsi"/>
+          <w:sz w:val="28"/>
+          <w:szCs w:val="28"/>
+        </w:rPr>
         <w:t xml:space="preserve"> par les transporteurs.</w:t>
       </w:r>
       <w:r>
@@ -1329,7 +1505,23 @@
           <w:sz w:val="28"/>
           <w:szCs w:val="28"/>
         </w:rPr>
-        <w:t>expérience des voyageurs</w:t>
+        <w:t>expérience des voyageur</w:t>
+      </w:r>
+      <w:r>
+        <w:rPr>
+          <w:rFonts w:cstheme="minorHAnsi"/>
+          <w:sz w:val="28"/>
+          <w:szCs w:val="28"/>
+        </w:rPr>
+        <w:t>(se)</w:t>
+      </w:r>
+      <w:r>
+        <w:rPr>
+          <w:rFonts w:cstheme="minorHAnsi"/>
+          <w:sz w:val="28"/>
+          <w:szCs w:val="28"/>
+        </w:rPr>
+        <w:t>s</w:t>
       </w:r>
       <w:r>
         <w:rPr>
@@ -1361,7 +1553,39 @@
           <w:sz w:val="28"/>
           <w:szCs w:val="28"/>
         </w:rPr>
-        <w:t xml:space="preserve"> individuel de chaque voyageur une fois en gare.</w:t>
+        <w:t xml:space="preserve"> individuel</w:t>
+      </w:r>
+      <w:r>
+        <w:rPr>
+          <w:rFonts w:cstheme="minorHAnsi"/>
+          <w:sz w:val="28"/>
+          <w:szCs w:val="28"/>
+        </w:rPr>
+        <w:t>le</w:t>
+      </w:r>
+      <w:r>
+        <w:rPr>
+          <w:rFonts w:cstheme="minorHAnsi"/>
+          <w:sz w:val="28"/>
+          <w:szCs w:val="28"/>
+        </w:rPr>
+        <w:t xml:space="preserve"> de chaque voyageur</w:t>
+      </w:r>
+      <w:r>
+        <w:rPr>
+          <w:rFonts w:cstheme="minorHAnsi"/>
+          <w:sz w:val="28"/>
+          <w:szCs w:val="28"/>
+        </w:rPr>
+        <w:t>(se)</w:t>
+      </w:r>
+      <w:r>
+        <w:rPr>
+          <w:rFonts w:cstheme="minorHAnsi"/>
+          <w:sz w:val="28"/>
+          <w:szCs w:val="28"/>
+        </w:rPr>
+        <w:t xml:space="preserve"> une fois en gare.</w:t>
       </w:r>
       <w:r>
         <w:rPr>
@@ -1457,15 +1681,39 @@
           <w:sz w:val="28"/>
           <w:szCs w:val="28"/>
         </w:rPr>
-        <w:t xml:space="preserve">se fier aux nombreux conseils qui recevra en vrac </w:t>
-      </w:r>
-      <w:r>
-        <w:rPr>
-          <w:rFonts w:cstheme="minorHAnsi"/>
-          <w:sz w:val="28"/>
-          <w:szCs w:val="28"/>
-        </w:rPr>
-        <w:t xml:space="preserve">par les acteurs diverses aux </w:t>
+        <w:t>se fier aux nombreux conseils qu</w:t>
+      </w:r>
+      <w:r>
+        <w:rPr>
+          <w:rFonts w:cstheme="minorHAnsi"/>
+          <w:sz w:val="28"/>
+          <w:szCs w:val="28"/>
+        </w:rPr>
+        <w:t>’il(elle)</w:t>
+      </w:r>
+      <w:r>
+        <w:rPr>
+          <w:rFonts w:cstheme="minorHAnsi"/>
+          <w:sz w:val="28"/>
+          <w:szCs w:val="28"/>
+        </w:rPr>
+        <w:t xml:space="preserve"> recevra en vrac </w:t>
+      </w:r>
+      <w:r>
+        <w:rPr>
+          <w:rFonts w:cstheme="minorHAnsi"/>
+          <w:sz w:val="28"/>
+          <w:szCs w:val="28"/>
+        </w:rPr>
+        <w:t>chez</w:t>
+      </w:r>
+      <w:r>
+        <w:rPr>
+          <w:rFonts w:cstheme="minorHAnsi"/>
+          <w:sz w:val="28"/>
+          <w:szCs w:val="28"/>
+        </w:rPr>
+        <w:t xml:space="preserve"> les acteurs diverses aux </w:t>
       </w:r>
       <w:r>
         <w:rPr>
@@ -1505,7 +1753,7 @@
           <w:sz w:val="28"/>
           <w:szCs w:val="28"/>
         </w:rPr>
-        <w:t>gares (</w:t>
+        <w:t>gare (</w:t>
       </w:r>
       <w:r>
         <w:rPr>
@@ -1652,7 +1900,39 @@
           <w:sz w:val="28"/>
           <w:szCs w:val="28"/>
         </w:rPr>
-        <w:t xml:space="preserve">Un autre besoin, se trouve du coté des transporteurs. En effet, ces derniers n’ont que </w:t>
+        <w:t xml:space="preserve">Un autre besoin, se trouve du </w:t>
+      </w:r>
+      <w:r>
+        <w:rPr>
+          <w:rFonts w:cstheme="minorHAnsi"/>
+          <w:sz w:val="28"/>
+          <w:szCs w:val="28"/>
+        </w:rPr>
+        <w:t>côté</w:t>
+      </w:r>
+      <w:r>
+        <w:rPr>
+          <w:rFonts w:cstheme="minorHAnsi"/>
+          <w:sz w:val="28"/>
+          <w:szCs w:val="28"/>
+        </w:rPr>
+        <w:t xml:space="preserve"> des transporteurs. </w:t>
+      </w:r>
+      <w:r>
+        <w:rPr>
+          <w:rFonts w:cstheme="minorHAnsi"/>
+          <w:sz w:val="28"/>
+          <w:szCs w:val="28"/>
+        </w:rPr>
+        <w:t>Justement</w:t>
+      </w:r>
+      <w:r>
+        <w:rPr>
+          <w:rFonts w:cstheme="minorHAnsi"/>
+          <w:sz w:val="28"/>
+          <w:szCs w:val="28"/>
+        </w:rPr>
+        <w:t xml:space="preserve">, ces derniers n’ont que </w:t>
       </w:r>
       <w:r>
         <w:rPr>
@@ -1708,7 +1988,63 @@
           <w:sz w:val="28"/>
           <w:szCs w:val="28"/>
         </w:rPr>
-        <w:t xml:space="preserve"> gares parmi lesquels : problème des bagages excédents des voyageurs, manque de cars dans le cas de forte</w:t>
+        <w:t xml:space="preserve"> gares parmi lesquels : </w:t>
+      </w:r>
+      <w:r>
+        <w:rPr>
+          <w:rFonts w:cstheme="minorHAnsi"/>
+          <w:sz w:val="28"/>
+          <w:szCs w:val="28"/>
+        </w:rPr>
+        <w:t xml:space="preserve">des </w:t>
+      </w:r>
+      <w:r>
+        <w:rPr>
+          <w:rFonts w:cstheme="minorHAnsi"/>
+          <w:sz w:val="28"/>
+          <w:szCs w:val="28"/>
+        </w:rPr>
+        <w:t>check-in pas toujours sécurisé</w:t>
+      </w:r>
+      <w:r>
+        <w:rPr>
+          <w:rFonts w:cstheme="minorHAnsi"/>
+          <w:sz w:val="28"/>
+          <w:szCs w:val="28"/>
+        </w:rPr>
+        <w:t>s</w:t>
+      </w:r>
+      <w:r>
+        <w:rPr>
+          <w:rFonts w:cstheme="minorHAnsi"/>
+          <w:sz w:val="28"/>
+          <w:szCs w:val="28"/>
+        </w:rPr>
+        <w:t xml:space="preserve"> et rassurant</w:t>
+      </w:r>
+      <w:r>
+        <w:rPr>
+          <w:rFonts w:cstheme="minorHAnsi"/>
+          <w:sz w:val="28"/>
+          <w:szCs w:val="28"/>
+        </w:rPr>
+        <w:t>s</w:t>
+      </w:r>
+      <w:r>
+        <w:rPr>
+          <w:rFonts w:cstheme="minorHAnsi"/>
+          <w:sz w:val="28"/>
+          <w:szCs w:val="28"/>
+        </w:rPr>
+        <w:t xml:space="preserve">, excédents de </w:t>
+      </w:r>
+      <w:r>
+        <w:rPr>
+          <w:rFonts w:cstheme="minorHAnsi"/>
+          <w:sz w:val="28"/>
+          <w:szCs w:val="28"/>
+        </w:rPr>
+        <w:t>bagages des voyageurs, manque de cars dans le cas de forte</w:t>
       </w:r>
       <w:r>
         <w:rPr>
@@ -1786,62 +2122,810 @@
         <w:jc w:val="both"/>
         <w:rPr>
           <w:rFonts w:asciiTheme="minorHAnsi" w:hAnsiTheme="minorHAnsi" w:cstheme="minorHAnsi"/>
-          <w:color w:val="000000" w:themeColor="text1"/>
-          <w:sz w:val="28"/>
-          <w:szCs w:val="28"/>
-        </w:rPr>
-      </w:pPr>
-      <w:r>
-        <w:rPr>
-          <w:rFonts w:asciiTheme="minorHAnsi" w:hAnsiTheme="minorHAnsi" w:cstheme="minorHAnsi"/>
-          <w:sz w:val="28"/>
-          <w:szCs w:val="28"/>
-        </w:rPr>
-        <w:t xml:space="preserve">Nous proposons un site internet, où les voyageurs pourront réserver en avance leur </w:t>
-      </w:r>
-      <w:r>
-        <w:rPr>
-          <w:rFonts w:asciiTheme="minorHAnsi" w:hAnsiTheme="minorHAnsi" w:cstheme="minorHAnsi"/>
-          <w:sz w:val="28"/>
-          <w:szCs w:val="28"/>
-        </w:rPr>
-        <w:t>tickets</w:t>
-      </w:r>
-      <w:r>
-        <w:rPr>
-          <w:rFonts w:asciiTheme="minorHAnsi" w:hAnsiTheme="minorHAnsi" w:cstheme="minorHAnsi"/>
-          <w:sz w:val="28"/>
-          <w:szCs w:val="28"/>
-        </w:rPr>
-        <w:t xml:space="preserve"> de car en ligne.</w:t>
-      </w:r>
-      <w:r>
-        <w:rPr>
-          <w:rFonts w:asciiTheme="minorHAnsi" w:hAnsiTheme="minorHAnsi" w:cstheme="minorHAnsi"/>
-          <w:sz w:val="28"/>
-          <w:szCs w:val="28"/>
-        </w:rPr>
-        <w:t xml:space="preserve"> Le site nommé </w:t>
-      </w:r>
-      <w:r>
+          <w:sz w:val="28"/>
+          <w:szCs w:val="28"/>
+        </w:rPr>
+      </w:pPr>
+      <w:r>
+        <w:rPr>
+          <w:rFonts w:asciiTheme="minorHAnsi" w:hAnsiTheme="minorHAnsi" w:cstheme="minorHAnsi"/>
+          <w:sz w:val="28"/>
+          <w:szCs w:val="28"/>
+        </w:rPr>
+        <w:t xml:space="preserve">Nous proposons </w:t>
+      </w:r>
+      <w:r>
+        <w:rPr>
+          <w:rFonts w:asciiTheme="minorHAnsi" w:hAnsiTheme="minorHAnsi" w:cstheme="minorHAnsi"/>
+          <w:sz w:val="28"/>
+          <w:szCs w:val="28"/>
+        </w:rPr>
+        <w:t>une plateforme de proximité entre les transporteurs et les voyageur</w:t>
+      </w:r>
+      <w:r>
+        <w:rPr>
+          <w:rFonts w:asciiTheme="minorHAnsi" w:hAnsiTheme="minorHAnsi" w:cstheme="minorHAnsi"/>
+          <w:sz w:val="28"/>
+          <w:szCs w:val="28"/>
+        </w:rPr>
+        <w:t>(se)</w:t>
+      </w:r>
+      <w:r>
+        <w:rPr>
+          <w:rFonts w:asciiTheme="minorHAnsi" w:hAnsiTheme="minorHAnsi" w:cstheme="minorHAnsi"/>
+          <w:sz w:val="28"/>
+          <w:szCs w:val="28"/>
+        </w:rPr>
+        <w:t>s. Le lien de cette proximité se f</w:t>
+      </w:r>
+      <w:r>
+        <w:rPr>
+          <w:rFonts w:asciiTheme="minorHAnsi" w:hAnsiTheme="minorHAnsi" w:cstheme="minorHAnsi"/>
+          <w:sz w:val="28"/>
+          <w:szCs w:val="28"/>
+        </w:rPr>
+        <w:t>ait</w:t>
+      </w:r>
+      <w:r>
+        <w:rPr>
+          <w:rFonts w:asciiTheme="minorHAnsi" w:hAnsiTheme="minorHAnsi" w:cstheme="minorHAnsi"/>
+          <w:sz w:val="28"/>
+          <w:szCs w:val="28"/>
+        </w:rPr>
+        <w:t xml:space="preserve"> via des agents dénommé</w:t>
+      </w:r>
+      <w:r>
+        <w:rPr>
+          <w:rFonts w:asciiTheme="minorHAnsi" w:hAnsiTheme="minorHAnsi" w:cstheme="minorHAnsi"/>
+          <w:sz w:val="28"/>
+          <w:szCs w:val="28"/>
+        </w:rPr>
+        <w:t>s</w:t>
+      </w:r>
+      <w:r>
+        <w:rPr>
+          <w:rFonts w:asciiTheme="minorHAnsi" w:hAnsiTheme="minorHAnsi" w:cstheme="minorHAnsi"/>
+          <w:sz w:val="28"/>
+          <w:szCs w:val="28"/>
+        </w:rPr>
+        <w:t xml:space="preserve"> « démarcheurs »</w:t>
+      </w:r>
+      <w:r>
+        <w:rPr>
+          <w:rFonts w:asciiTheme="minorHAnsi" w:hAnsiTheme="minorHAnsi" w:cstheme="minorHAnsi"/>
+          <w:sz w:val="28"/>
+          <w:szCs w:val="28"/>
+        </w:rPr>
+        <w:t xml:space="preserve"> et un site internet de </w:t>
+      </w:r>
+      <w:r>
+        <w:rPr>
+          <w:rFonts w:asciiTheme="minorHAnsi" w:hAnsiTheme="minorHAnsi" w:cstheme="minorHAnsi"/>
+          <w:sz w:val="28"/>
+          <w:szCs w:val="28"/>
+        </w:rPr>
+        <w:t>réservation</w:t>
+      </w:r>
+      <w:r>
+        <w:rPr>
+          <w:rFonts w:asciiTheme="minorHAnsi" w:hAnsiTheme="minorHAnsi" w:cstheme="minorHAnsi"/>
+          <w:sz w:val="28"/>
+          <w:szCs w:val="28"/>
+        </w:rPr>
+        <w:t xml:space="preserve"> en ligne</w:t>
+      </w:r>
+      <w:r>
+        <w:rPr>
+          <w:rFonts w:asciiTheme="minorHAnsi" w:hAnsiTheme="minorHAnsi" w:cstheme="minorHAnsi"/>
+          <w:sz w:val="28"/>
+          <w:szCs w:val="28"/>
+        </w:rPr>
+        <w:t xml:space="preserve">. </w:t>
+      </w:r>
+    </w:p>
+    <w:p>
+      <w:pPr>
+        <w:pStyle w:val="Standard"/>
+        <w:tabs>
+          <w:tab w:val="left" w:pos="8790"/>
+        </w:tabs>
+        <w:spacing w:after="140"/>
+        <w:jc w:val="both"/>
         <w:rPr>
           <w:rFonts w:asciiTheme="minorHAnsi" w:hAnsiTheme="minorHAnsi" w:cstheme="minorHAnsi"/>
           <w:b/>
           <w:bCs/>
-          <w:i/>
-          <w:iCs/>
-          <w:sz w:val="28"/>
-          <w:szCs w:val="28"/>
-        </w:rPr>
-        <w:t>izyGO</w:t>
-      </w:r>
-      <w:r>
-        <w:rPr>
-          <w:rFonts w:asciiTheme="minorHAnsi" w:hAnsiTheme="minorHAnsi" w:cstheme="minorHAnsi"/>
-          <w:sz w:val="28"/>
-          <w:szCs w:val="28"/>
-        </w:rPr>
-        <w:t xml:space="preserve">, vise la </w:t>
+          <w:sz w:val="28"/>
+          <w:szCs w:val="28"/>
+        </w:rPr>
+      </w:pPr>
+      <w:r>
+        <w:rPr>
+          <w:rFonts w:asciiTheme="minorHAnsi" w:hAnsiTheme="minorHAnsi" w:cstheme="minorHAnsi"/>
+          <w:b/>
+          <w:bCs/>
+          <w:sz w:val="28"/>
+          <w:szCs w:val="28"/>
+        </w:rPr>
+        <w:t>Comment cela marche concrètement ?</w:t>
+      </w:r>
+    </w:p>
+    <w:p>
+      <w:pPr>
+        <w:pStyle w:val="Standard"/>
+        <w:tabs>
+          <w:tab w:val="left" w:pos="8790"/>
+        </w:tabs>
+        <w:spacing w:after="140"/>
+        <w:jc w:val="both"/>
+        <w:rPr>
+          <w:rFonts w:asciiTheme="minorHAnsi" w:hAnsiTheme="minorHAnsi" w:cstheme="minorHAnsi"/>
+          <w:sz w:val="28"/>
+          <w:szCs w:val="28"/>
+        </w:rPr>
+      </w:pPr>
+      <w:r>
+        <w:rPr>
+          <w:rFonts w:asciiTheme="minorHAnsi" w:hAnsiTheme="minorHAnsi" w:cstheme="minorHAnsi"/>
+          <w:sz w:val="28"/>
+          <w:szCs w:val="28"/>
+        </w:rPr>
+        <w:t>L</w:t>
+      </w:r>
+      <w:r>
+        <w:rPr>
+          <w:rFonts w:asciiTheme="minorHAnsi" w:hAnsiTheme="minorHAnsi" w:cstheme="minorHAnsi"/>
+          <w:sz w:val="28"/>
+          <w:szCs w:val="28"/>
+        </w:rPr>
+        <w:t>es démarcheurs représent</w:t>
+      </w:r>
+      <w:r>
+        <w:rPr>
+          <w:rFonts w:asciiTheme="minorHAnsi" w:hAnsiTheme="minorHAnsi" w:cstheme="minorHAnsi"/>
+          <w:sz w:val="28"/>
+          <w:szCs w:val="28"/>
+        </w:rPr>
+        <w:t>ent</w:t>
+      </w:r>
+      <w:r>
+        <w:rPr>
+          <w:rFonts w:asciiTheme="minorHAnsi" w:hAnsiTheme="minorHAnsi" w:cstheme="minorHAnsi"/>
+          <w:sz w:val="28"/>
+          <w:szCs w:val="28"/>
+        </w:rPr>
+        <w:t xml:space="preserve"> en quelque sorte des agences de voyages par car. Ils seront donc disponibles pour toutes opérations souhaitées par les voyageur</w:t>
+      </w:r>
+      <w:r>
+        <w:rPr>
+          <w:rFonts w:asciiTheme="minorHAnsi" w:hAnsiTheme="minorHAnsi" w:cstheme="minorHAnsi"/>
+          <w:sz w:val="28"/>
+          <w:szCs w:val="28"/>
+        </w:rPr>
+        <w:t>(se)</w:t>
+      </w:r>
+      <w:r>
+        <w:rPr>
+          <w:rFonts w:asciiTheme="minorHAnsi" w:hAnsiTheme="minorHAnsi" w:cstheme="minorHAnsi"/>
+          <w:sz w:val="28"/>
+          <w:szCs w:val="28"/>
+        </w:rPr>
+        <w:t>s : conseils, recherche</w:t>
+      </w:r>
+      <w:r>
+        <w:rPr>
+          <w:rFonts w:asciiTheme="minorHAnsi" w:hAnsiTheme="minorHAnsi" w:cstheme="minorHAnsi"/>
+          <w:sz w:val="28"/>
+          <w:szCs w:val="28"/>
+        </w:rPr>
+        <w:t>s</w:t>
+      </w:r>
+      <w:r>
+        <w:rPr>
+          <w:rFonts w:asciiTheme="minorHAnsi" w:hAnsiTheme="minorHAnsi" w:cstheme="minorHAnsi"/>
+          <w:sz w:val="28"/>
+          <w:szCs w:val="28"/>
+        </w:rPr>
+        <w:t xml:space="preserve"> de trajets, comparaison</w:t>
+      </w:r>
+      <w:r>
+        <w:rPr>
+          <w:rFonts w:asciiTheme="minorHAnsi" w:hAnsiTheme="minorHAnsi" w:cstheme="minorHAnsi"/>
+          <w:sz w:val="28"/>
+          <w:szCs w:val="28"/>
+        </w:rPr>
+        <w:t>s</w:t>
+      </w:r>
+      <w:r>
+        <w:rPr>
+          <w:rFonts w:asciiTheme="minorHAnsi" w:hAnsiTheme="minorHAnsi" w:cstheme="minorHAnsi"/>
+          <w:sz w:val="28"/>
+          <w:szCs w:val="28"/>
+        </w:rPr>
+        <w:t xml:space="preserve"> des trajets disponibles, </w:t>
+      </w:r>
+      <w:r>
+        <w:rPr>
+          <w:rFonts w:asciiTheme="minorHAnsi" w:hAnsiTheme="minorHAnsi" w:cstheme="minorHAnsi"/>
+          <w:sz w:val="28"/>
+          <w:szCs w:val="28"/>
+        </w:rPr>
+        <w:t>réservation</w:t>
+      </w:r>
+      <w:r>
+        <w:rPr>
+          <w:rFonts w:asciiTheme="minorHAnsi" w:hAnsiTheme="minorHAnsi" w:cstheme="minorHAnsi"/>
+          <w:sz w:val="28"/>
+          <w:szCs w:val="28"/>
+        </w:rPr>
+        <w:t>s</w:t>
+      </w:r>
+      <w:r>
+        <w:rPr>
+          <w:rFonts w:asciiTheme="minorHAnsi" w:hAnsiTheme="minorHAnsi" w:cstheme="minorHAnsi"/>
+          <w:sz w:val="28"/>
+          <w:szCs w:val="28"/>
+        </w:rPr>
+        <w:t xml:space="preserve"> de tickets. </w:t>
+      </w:r>
+      <w:r>
+        <w:rPr>
+          <w:rFonts w:asciiTheme="minorHAnsi" w:hAnsiTheme="minorHAnsi" w:cstheme="minorHAnsi"/>
+          <w:sz w:val="28"/>
+          <w:szCs w:val="28"/>
+        </w:rPr>
+        <w:t xml:space="preserve"> </w:t>
+      </w:r>
+    </w:p>
+    <w:p>
+      <w:pPr>
+        <w:pStyle w:val="Standard"/>
+        <w:tabs>
+          <w:tab w:val="left" w:pos="8790"/>
+        </w:tabs>
+        <w:spacing w:after="140"/>
+        <w:jc w:val="both"/>
+        <w:rPr>
+          <w:rFonts w:asciiTheme="minorHAnsi" w:hAnsiTheme="minorHAnsi" w:cstheme="minorHAnsi"/>
+          <w:sz w:val="28"/>
+          <w:szCs w:val="28"/>
+        </w:rPr>
+      </w:pPr>
+      <w:r>
+        <w:rPr>
+          <w:rFonts w:asciiTheme="minorHAnsi" w:hAnsiTheme="minorHAnsi" w:cstheme="minorHAnsi"/>
+          <w:sz w:val="28"/>
+          <w:szCs w:val="28"/>
+        </w:rPr>
+        <w:t xml:space="preserve">Pourquoi </w:t>
+      </w:r>
+      <w:r>
+        <w:rPr>
+          <w:rFonts w:asciiTheme="minorHAnsi" w:hAnsiTheme="minorHAnsi" w:cstheme="minorHAnsi"/>
+          <w:sz w:val="28"/>
+          <w:szCs w:val="28"/>
+        </w:rPr>
+        <w:t>un voyageu</w:t>
+      </w:r>
+      <w:r>
+        <w:rPr>
+          <w:rFonts w:asciiTheme="minorHAnsi" w:hAnsiTheme="minorHAnsi" w:cstheme="minorHAnsi"/>
+          <w:sz w:val="28"/>
+          <w:szCs w:val="28"/>
+        </w:rPr>
+        <w:t xml:space="preserve">r(se) </w:t>
+      </w:r>
+      <w:r>
+        <w:rPr>
+          <w:rFonts w:asciiTheme="minorHAnsi" w:hAnsiTheme="minorHAnsi" w:cstheme="minorHAnsi"/>
+          <w:sz w:val="28"/>
+          <w:szCs w:val="28"/>
+        </w:rPr>
+        <w:t>choisira</w:t>
+      </w:r>
+      <w:r>
+        <w:rPr>
+          <w:rFonts w:asciiTheme="minorHAnsi" w:hAnsiTheme="minorHAnsi" w:cstheme="minorHAnsi"/>
+          <w:sz w:val="28"/>
+          <w:szCs w:val="28"/>
+        </w:rPr>
+        <w:t>-t-il(elle)</w:t>
+      </w:r>
+      <w:r>
+        <w:rPr>
+          <w:rFonts w:asciiTheme="minorHAnsi" w:hAnsiTheme="minorHAnsi" w:cstheme="minorHAnsi"/>
+          <w:sz w:val="28"/>
+          <w:szCs w:val="28"/>
+        </w:rPr>
+        <w:t xml:space="preserve"> de réserver son ticket chez un démarcheur </w:t>
+      </w:r>
+      <w:r>
+        <w:rPr>
+          <w:rFonts w:asciiTheme="minorHAnsi" w:hAnsiTheme="minorHAnsi" w:cstheme="minorHAnsi"/>
+          <w:sz w:val="28"/>
+          <w:szCs w:val="28"/>
+        </w:rPr>
+        <w:t>plutôt</w:t>
+      </w:r>
+      <w:r>
+        <w:rPr>
+          <w:rFonts w:asciiTheme="minorHAnsi" w:hAnsiTheme="minorHAnsi" w:cstheme="minorHAnsi"/>
+          <w:sz w:val="28"/>
+          <w:szCs w:val="28"/>
+        </w:rPr>
+        <w:t xml:space="preserve"> que de se rendre e</w:t>
+      </w:r>
+      <w:r>
+        <w:rPr>
+          <w:rFonts w:asciiTheme="minorHAnsi" w:hAnsiTheme="minorHAnsi" w:cstheme="minorHAnsi"/>
+          <w:sz w:val="28"/>
+          <w:szCs w:val="28"/>
+        </w:rPr>
+        <w:t>n</w:t>
+      </w:r>
+      <w:r>
+        <w:rPr>
+          <w:rFonts w:asciiTheme="minorHAnsi" w:hAnsiTheme="minorHAnsi" w:cstheme="minorHAnsi"/>
+          <w:sz w:val="28"/>
+          <w:szCs w:val="28"/>
+        </w:rPr>
+        <w:t xml:space="preserve"> gare </w:t>
+      </w:r>
+      <w:r>
+        <w:rPr>
+          <w:rFonts w:asciiTheme="minorHAnsi" w:hAnsiTheme="minorHAnsi" w:cstheme="minorHAnsi"/>
+          <w:sz w:val="28"/>
+          <w:szCs w:val="28"/>
+        </w:rPr>
+        <w:t>?</w:t>
+      </w:r>
+      <w:r>
+        <w:rPr>
+          <w:rFonts w:asciiTheme="minorHAnsi" w:hAnsiTheme="minorHAnsi" w:cstheme="minorHAnsi"/>
+          <w:sz w:val="28"/>
+          <w:szCs w:val="28"/>
+        </w:rPr>
+        <w:t xml:space="preserve"> La raison est que ces </w:t>
+      </w:r>
+      <w:r>
+        <w:rPr>
+          <w:rFonts w:asciiTheme="minorHAnsi" w:hAnsiTheme="minorHAnsi" w:cstheme="minorHAnsi"/>
+          <w:sz w:val="28"/>
+          <w:szCs w:val="28"/>
+        </w:rPr>
+        <w:t>démarcheurs</w:t>
+      </w:r>
+      <w:r>
+        <w:rPr>
+          <w:rFonts w:asciiTheme="minorHAnsi" w:hAnsiTheme="minorHAnsi" w:cstheme="minorHAnsi"/>
+          <w:sz w:val="28"/>
+          <w:szCs w:val="28"/>
+        </w:rPr>
+        <w:t xml:space="preserve"> sont des personnes géographiquement très proches de la population. En effet,</w:t>
+      </w:r>
+      <w:r>
+        <w:rPr>
+          <w:rFonts w:asciiTheme="minorHAnsi" w:hAnsiTheme="minorHAnsi" w:cstheme="minorHAnsi"/>
+          <w:sz w:val="28"/>
+          <w:szCs w:val="28"/>
+        </w:rPr>
+        <w:t xml:space="preserve"> ce </w:t>
+      </w:r>
+      <w:r>
+        <w:rPr>
+          <w:rFonts w:asciiTheme="minorHAnsi" w:hAnsiTheme="minorHAnsi" w:cstheme="minorHAnsi"/>
+          <w:sz w:val="28"/>
+          <w:szCs w:val="28"/>
+        </w:rPr>
+        <w:t>sont</w:t>
+      </w:r>
+      <w:r>
+        <w:rPr>
+          <w:rFonts w:asciiTheme="minorHAnsi" w:hAnsiTheme="minorHAnsi" w:cstheme="minorHAnsi"/>
+          <w:sz w:val="28"/>
+          <w:szCs w:val="28"/>
+        </w:rPr>
+        <w:t xml:space="preserve"> des gérant</w:t>
+      </w:r>
+      <w:r>
+        <w:rPr>
+          <w:rFonts w:asciiTheme="minorHAnsi" w:hAnsiTheme="minorHAnsi" w:cstheme="minorHAnsi"/>
+          <w:sz w:val="28"/>
+          <w:szCs w:val="28"/>
+        </w:rPr>
+        <w:t>s</w:t>
+      </w:r>
+      <w:r>
+        <w:rPr>
+          <w:rFonts w:asciiTheme="minorHAnsi" w:hAnsiTheme="minorHAnsi" w:cstheme="minorHAnsi"/>
+          <w:sz w:val="28"/>
+          <w:szCs w:val="28"/>
+        </w:rPr>
+        <w:t xml:space="preserve"> de cabines</w:t>
+      </w:r>
+      <w:r>
+        <w:rPr>
+          <w:rFonts w:asciiTheme="minorHAnsi" w:hAnsiTheme="minorHAnsi" w:cstheme="minorHAnsi"/>
+          <w:sz w:val="28"/>
+          <w:szCs w:val="28"/>
+        </w:rPr>
+        <w:t xml:space="preserve"> téléphonique</w:t>
+      </w:r>
+      <w:r>
+        <w:rPr>
+          <w:rFonts w:asciiTheme="minorHAnsi" w:hAnsiTheme="minorHAnsi" w:cstheme="minorHAnsi"/>
+          <w:sz w:val="28"/>
+          <w:szCs w:val="28"/>
+        </w:rPr>
+        <w:t>s</w:t>
+      </w:r>
+      <w:r>
+        <w:rPr>
+          <w:rFonts w:asciiTheme="minorHAnsi" w:hAnsiTheme="minorHAnsi" w:cstheme="minorHAnsi"/>
+          <w:sz w:val="28"/>
+          <w:szCs w:val="28"/>
+        </w:rPr>
+        <w:t>, des cyber</w:t>
+      </w:r>
+      <w:r>
+        <w:rPr>
+          <w:rFonts w:asciiTheme="minorHAnsi" w:hAnsiTheme="minorHAnsi" w:cstheme="minorHAnsi"/>
+          <w:sz w:val="28"/>
+          <w:szCs w:val="28"/>
+        </w:rPr>
+        <w:t>s</w:t>
+      </w:r>
+      <w:r>
+        <w:rPr>
+          <w:rFonts w:asciiTheme="minorHAnsi" w:hAnsiTheme="minorHAnsi" w:cstheme="minorHAnsi"/>
+          <w:sz w:val="28"/>
+          <w:szCs w:val="28"/>
+        </w:rPr>
+        <w:t xml:space="preserve"> café, des locaux </w:t>
+      </w:r>
+      <w:r>
+        <w:rPr>
+          <w:rFonts w:asciiTheme="minorHAnsi" w:hAnsiTheme="minorHAnsi" w:cstheme="minorHAnsi"/>
+          <w:sz w:val="28"/>
+          <w:szCs w:val="28"/>
+        </w:rPr>
+        <w:t>M</w:t>
+      </w:r>
+      <w:r>
+        <w:rPr>
+          <w:rFonts w:asciiTheme="minorHAnsi" w:hAnsiTheme="minorHAnsi" w:cstheme="minorHAnsi"/>
+          <w:sz w:val="28"/>
+          <w:szCs w:val="28"/>
+        </w:rPr>
+        <w:t xml:space="preserve">obile </w:t>
+      </w:r>
+      <w:r>
+        <w:rPr>
+          <w:rFonts w:asciiTheme="minorHAnsi" w:hAnsiTheme="minorHAnsi" w:cstheme="minorHAnsi"/>
+          <w:sz w:val="28"/>
+          <w:szCs w:val="28"/>
+        </w:rPr>
+        <w:t>M</w:t>
+      </w:r>
+      <w:r>
+        <w:rPr>
+          <w:rFonts w:asciiTheme="minorHAnsi" w:hAnsiTheme="minorHAnsi" w:cstheme="minorHAnsi"/>
+          <w:sz w:val="28"/>
+          <w:szCs w:val="28"/>
+        </w:rPr>
+        <w:t xml:space="preserve">oney, toute personne physique qui dispose d’une connexion internet peut être </w:t>
+      </w:r>
+      <w:r>
+        <w:rPr>
+          <w:rFonts w:asciiTheme="minorHAnsi" w:hAnsiTheme="minorHAnsi" w:cstheme="minorHAnsi"/>
+          <w:sz w:val="28"/>
+          <w:szCs w:val="28"/>
+        </w:rPr>
+        <w:t>démarcheur</w:t>
+      </w:r>
+      <w:r>
+        <w:rPr>
+          <w:rFonts w:asciiTheme="minorHAnsi" w:hAnsiTheme="minorHAnsi" w:cstheme="minorHAnsi"/>
+          <w:sz w:val="28"/>
+          <w:szCs w:val="28"/>
+        </w:rPr>
+        <w:t>.</w:t>
+      </w:r>
+      <w:r>
+        <w:rPr>
+          <w:rFonts w:asciiTheme="minorHAnsi" w:hAnsiTheme="minorHAnsi" w:cstheme="minorHAnsi"/>
+          <w:sz w:val="28"/>
+          <w:szCs w:val="28"/>
+        </w:rPr>
+        <w:t xml:space="preserve"> Justement la population en général</w:t>
+      </w:r>
+      <w:r>
+        <w:rPr>
+          <w:rFonts w:asciiTheme="minorHAnsi" w:hAnsiTheme="minorHAnsi" w:cstheme="minorHAnsi"/>
+          <w:sz w:val="28"/>
+          <w:szCs w:val="28"/>
+        </w:rPr>
+        <w:t>e</w:t>
+      </w:r>
+      <w:r>
+        <w:rPr>
+          <w:rFonts w:asciiTheme="minorHAnsi" w:hAnsiTheme="minorHAnsi" w:cstheme="minorHAnsi"/>
+          <w:sz w:val="28"/>
+          <w:szCs w:val="28"/>
+        </w:rPr>
+        <w:t xml:space="preserve"> et les voyageur</w:t>
+      </w:r>
+      <w:r>
+        <w:rPr>
+          <w:rFonts w:asciiTheme="minorHAnsi" w:hAnsiTheme="minorHAnsi" w:cstheme="minorHAnsi"/>
+          <w:sz w:val="28"/>
+          <w:szCs w:val="28"/>
+        </w:rPr>
+        <w:t>(se)s</w:t>
+      </w:r>
+      <w:r>
+        <w:rPr>
+          <w:rFonts w:asciiTheme="minorHAnsi" w:hAnsiTheme="minorHAnsi" w:cstheme="minorHAnsi"/>
+          <w:sz w:val="28"/>
+          <w:szCs w:val="28"/>
+        </w:rPr>
+        <w:t xml:space="preserve"> en particulier ont déjà l’habitude de faire des </w:t>
+      </w:r>
+      <w:r>
+        <w:rPr>
+          <w:rFonts w:asciiTheme="minorHAnsi" w:hAnsiTheme="minorHAnsi" w:cstheme="minorHAnsi"/>
+          <w:sz w:val="28"/>
+          <w:szCs w:val="28"/>
+        </w:rPr>
+        <w:t xml:space="preserve">opérations </w:t>
+      </w:r>
+      <w:r>
+        <w:rPr>
+          <w:rFonts w:asciiTheme="minorHAnsi" w:hAnsiTheme="minorHAnsi" w:cstheme="minorHAnsi"/>
+          <w:sz w:val="28"/>
+          <w:szCs w:val="28"/>
+        </w:rPr>
+        <w:t>avec ce</w:t>
+      </w:r>
+      <w:r>
+        <w:rPr>
+          <w:rFonts w:asciiTheme="minorHAnsi" w:hAnsiTheme="minorHAnsi" w:cstheme="minorHAnsi"/>
+          <w:sz w:val="28"/>
+          <w:szCs w:val="28"/>
+        </w:rPr>
+        <w:t>s personnes, les démarcheurs font partie du quotidien des voyageur</w:t>
+      </w:r>
+      <w:r>
+        <w:rPr>
+          <w:rFonts w:asciiTheme="minorHAnsi" w:hAnsiTheme="minorHAnsi" w:cstheme="minorHAnsi"/>
+          <w:sz w:val="28"/>
+          <w:szCs w:val="28"/>
+        </w:rPr>
+        <w:t>(se)</w:t>
+      </w:r>
+      <w:r>
+        <w:rPr>
+          <w:rFonts w:asciiTheme="minorHAnsi" w:hAnsiTheme="minorHAnsi" w:cstheme="minorHAnsi"/>
+          <w:sz w:val="28"/>
+          <w:szCs w:val="28"/>
+        </w:rPr>
+        <w:t xml:space="preserve">s. </w:t>
+      </w:r>
+      <w:r>
+        <w:rPr>
+          <w:rFonts w:asciiTheme="minorHAnsi" w:hAnsiTheme="minorHAnsi" w:cstheme="minorHAnsi"/>
+          <w:sz w:val="28"/>
+          <w:szCs w:val="28"/>
+        </w:rPr>
+        <w:t xml:space="preserve">Le concept est </w:t>
+      </w:r>
+      <w:r>
+        <w:rPr>
+          <w:rFonts w:asciiTheme="minorHAnsi" w:hAnsiTheme="minorHAnsi" w:cstheme="minorHAnsi"/>
+          <w:sz w:val="28"/>
+          <w:szCs w:val="28"/>
+        </w:rPr>
+        <w:lastRenderedPageBreak/>
+        <w:t>donc de « rapprocher la gare des voyageur</w:t>
+      </w:r>
+      <w:r>
+        <w:rPr>
+          <w:rFonts w:asciiTheme="minorHAnsi" w:hAnsiTheme="minorHAnsi" w:cstheme="minorHAnsi"/>
+          <w:sz w:val="28"/>
+          <w:szCs w:val="28"/>
+        </w:rPr>
+        <w:t>(se)</w:t>
+      </w:r>
+      <w:r>
+        <w:rPr>
+          <w:rFonts w:asciiTheme="minorHAnsi" w:hAnsiTheme="minorHAnsi" w:cstheme="minorHAnsi"/>
+          <w:sz w:val="28"/>
+          <w:szCs w:val="28"/>
+        </w:rPr>
+        <w:t>s ».</w:t>
+      </w:r>
+    </w:p>
+    <w:p>
+      <w:pPr>
+        <w:pStyle w:val="Standard"/>
+        <w:tabs>
+          <w:tab w:val="left" w:pos="8790"/>
+        </w:tabs>
+        <w:spacing w:after="140"/>
+        <w:jc w:val="both"/>
+        <w:rPr>
+          <w:rFonts w:asciiTheme="minorHAnsi" w:hAnsiTheme="minorHAnsi" w:cstheme="minorHAnsi"/>
+          <w:b/>
+          <w:bCs/>
+          <w:sz w:val="28"/>
+          <w:szCs w:val="28"/>
+        </w:rPr>
+      </w:pPr>
+      <w:r>
+        <w:rPr>
+          <w:rFonts w:asciiTheme="minorHAnsi" w:hAnsiTheme="minorHAnsi" w:cstheme="minorHAnsi"/>
+          <w:b/>
+          <w:bCs/>
+          <w:sz w:val="28"/>
+          <w:szCs w:val="28"/>
+        </w:rPr>
+        <w:t>Est-ce que dans la solution, se rendre chez un démarcheur est la seule façon pour les voyageur</w:t>
+      </w:r>
+      <w:r>
+        <w:rPr>
+          <w:rFonts w:asciiTheme="minorHAnsi" w:hAnsiTheme="minorHAnsi" w:cstheme="minorHAnsi"/>
+          <w:b/>
+          <w:bCs/>
+          <w:sz w:val="28"/>
+          <w:szCs w:val="28"/>
+        </w:rPr>
+        <w:t>(se)</w:t>
+      </w:r>
+      <w:r>
+        <w:rPr>
+          <w:rFonts w:asciiTheme="minorHAnsi" w:hAnsiTheme="minorHAnsi" w:cstheme="minorHAnsi"/>
+          <w:b/>
+          <w:bCs/>
+          <w:sz w:val="28"/>
+          <w:szCs w:val="28"/>
+        </w:rPr>
+        <w:t>s de réserver un ticket sans se rendre en gare ?</w:t>
+      </w:r>
+    </w:p>
+    <w:p>
+      <w:pPr>
+        <w:pStyle w:val="Standard"/>
+        <w:tabs>
+          <w:tab w:val="left" w:pos="8790"/>
+        </w:tabs>
+        <w:spacing w:after="140"/>
+        <w:jc w:val="both"/>
+        <w:rPr>
+          <w:rFonts w:asciiTheme="minorHAnsi" w:hAnsiTheme="minorHAnsi" w:cstheme="minorHAnsi"/>
+          <w:color w:val="000000" w:themeColor="text1"/>
+          <w:sz w:val="28"/>
+          <w:szCs w:val="28"/>
+        </w:rPr>
+      </w:pPr>
+      <w:r>
+        <w:rPr>
+          <w:rFonts w:asciiTheme="minorHAnsi" w:hAnsiTheme="minorHAnsi" w:cstheme="minorHAnsi"/>
+          <w:sz w:val="28"/>
+          <w:szCs w:val="28"/>
+        </w:rPr>
+        <w:t>Non, pas du tout. En fait, la plateforme est centrée sur un site internet</w:t>
+      </w:r>
+      <w:r>
+        <w:rPr>
+          <w:rFonts w:asciiTheme="minorHAnsi" w:hAnsiTheme="minorHAnsi" w:cstheme="minorHAnsi"/>
+          <w:sz w:val="28"/>
+          <w:szCs w:val="28"/>
+        </w:rPr>
+        <w:t xml:space="preserve"> de </w:t>
+      </w:r>
+      <w:r>
+        <w:rPr>
+          <w:rFonts w:asciiTheme="minorHAnsi" w:hAnsiTheme="minorHAnsi" w:cstheme="minorHAnsi"/>
+          <w:sz w:val="28"/>
+          <w:szCs w:val="28"/>
+        </w:rPr>
+        <w:t>réservation</w:t>
+      </w:r>
+      <w:r>
+        <w:rPr>
+          <w:rFonts w:asciiTheme="minorHAnsi" w:hAnsiTheme="minorHAnsi" w:cstheme="minorHAnsi"/>
+          <w:sz w:val="28"/>
+          <w:szCs w:val="28"/>
+        </w:rPr>
+        <w:t xml:space="preserve"> en ligne</w:t>
+      </w:r>
+      <w:r>
+        <w:rPr>
+          <w:rFonts w:asciiTheme="minorHAnsi" w:hAnsiTheme="minorHAnsi" w:cstheme="minorHAnsi"/>
+          <w:sz w:val="28"/>
+          <w:szCs w:val="28"/>
+        </w:rPr>
+        <w:t xml:space="preserve">. </w:t>
+      </w:r>
+      <w:r>
+        <w:rPr>
+          <w:rFonts w:asciiTheme="minorHAnsi" w:hAnsiTheme="minorHAnsi" w:cstheme="minorHAnsi"/>
+          <w:sz w:val="28"/>
+          <w:szCs w:val="28"/>
+        </w:rPr>
+        <w:t>Cela dit</w:t>
+      </w:r>
+      <w:r>
+        <w:rPr>
+          <w:rFonts w:asciiTheme="minorHAnsi" w:hAnsiTheme="minorHAnsi" w:cstheme="minorHAnsi"/>
+          <w:sz w:val="28"/>
+          <w:szCs w:val="28"/>
+        </w:rPr>
+        <w:t xml:space="preserve"> un voyageur</w:t>
+      </w:r>
+      <w:r>
+        <w:rPr>
+          <w:rFonts w:asciiTheme="minorHAnsi" w:hAnsiTheme="minorHAnsi" w:cstheme="minorHAnsi"/>
+          <w:sz w:val="28"/>
+          <w:szCs w:val="28"/>
+        </w:rPr>
+        <w:t>(se)</w:t>
+      </w:r>
+      <w:r>
+        <w:rPr>
+          <w:rFonts w:asciiTheme="minorHAnsi" w:hAnsiTheme="minorHAnsi" w:cstheme="minorHAnsi"/>
+          <w:sz w:val="28"/>
+          <w:szCs w:val="28"/>
+        </w:rPr>
+        <w:t xml:space="preserve"> peut naturellement se rendre sur le site internet et effectuer toutes les opérations offert</w:t>
+      </w:r>
+      <w:r>
+        <w:rPr>
+          <w:rFonts w:asciiTheme="minorHAnsi" w:hAnsiTheme="minorHAnsi" w:cstheme="minorHAnsi"/>
+          <w:sz w:val="28"/>
+          <w:szCs w:val="28"/>
+        </w:rPr>
+        <w:t>e</w:t>
+      </w:r>
+      <w:r>
+        <w:rPr>
+          <w:rFonts w:asciiTheme="minorHAnsi" w:hAnsiTheme="minorHAnsi" w:cstheme="minorHAnsi"/>
+          <w:sz w:val="28"/>
+          <w:szCs w:val="28"/>
+        </w:rPr>
+        <w:t xml:space="preserve">s par </w:t>
+      </w:r>
+      <w:r>
+        <w:rPr>
+          <w:rFonts w:asciiTheme="minorHAnsi" w:hAnsiTheme="minorHAnsi" w:cstheme="minorHAnsi"/>
+          <w:sz w:val="28"/>
+          <w:szCs w:val="28"/>
+        </w:rPr>
+        <w:t>un</w:t>
+      </w:r>
+      <w:r>
+        <w:rPr>
+          <w:rFonts w:asciiTheme="minorHAnsi" w:hAnsiTheme="minorHAnsi" w:cstheme="minorHAnsi"/>
+          <w:sz w:val="28"/>
+          <w:szCs w:val="28"/>
+        </w:rPr>
+        <w:t xml:space="preserve"> </w:t>
+      </w:r>
+      <w:r>
+        <w:rPr>
+          <w:rFonts w:asciiTheme="minorHAnsi" w:hAnsiTheme="minorHAnsi" w:cstheme="minorHAnsi"/>
+          <w:sz w:val="28"/>
+          <w:szCs w:val="28"/>
+        </w:rPr>
+        <w:t>démarcheur</w:t>
+      </w:r>
+      <w:r>
+        <w:rPr>
+          <w:rFonts w:asciiTheme="minorHAnsi" w:hAnsiTheme="minorHAnsi" w:cstheme="minorHAnsi"/>
+          <w:sz w:val="28"/>
+          <w:szCs w:val="28"/>
+        </w:rPr>
+        <w:t xml:space="preserve"> : </w:t>
       </w:r>
       <w:r>
         <w:rPr>
@@ -1859,7 +2943,7 @@
           <w:sz w:val="28"/>
           <w:szCs w:val="28"/>
         </w:rPr>
-        <w:t>echerche de trajets proposé</w:t>
+        <w:t>echerche</w:t>
       </w:r>
       <w:r>
         <w:rPr>
@@ -1877,7 +2961,7 @@
           <w:sz w:val="28"/>
           <w:szCs w:val="28"/>
         </w:rPr>
-        <w:t xml:space="preserve"> par de nombreux transporteurs, la comparaison de </w:t>
+        <w:t>, comparaison</w:t>
       </w:r>
       <w:r>
         <w:rPr>
@@ -1886,7 +2970,7 @@
           <w:sz w:val="28"/>
           <w:szCs w:val="28"/>
         </w:rPr>
-        <w:t>c</w:t>
+        <w:t>s</w:t>
       </w:r>
       <w:r>
         <w:rPr>
@@ -1895,7 +2979,7 @@
           <w:sz w:val="28"/>
           <w:szCs w:val="28"/>
         </w:rPr>
-        <w:t xml:space="preserve">es trajets et la réservation en ligne </w:t>
+        <w:t xml:space="preserve"> et réservation</w:t>
       </w:r>
       <w:r>
         <w:rPr>
@@ -1904,7 +2988,7 @@
           <w:sz w:val="28"/>
           <w:szCs w:val="28"/>
         </w:rPr>
-        <w:t>des trajets souhaité</w:t>
+        <w:t>s</w:t>
       </w:r>
       <w:r>
         <w:rPr>
@@ -1913,7 +2997,7 @@
           <w:sz w:val="28"/>
           <w:szCs w:val="28"/>
         </w:rPr>
-        <w:t>s</w:t>
+        <w:t xml:space="preserve"> en ligne de tickets de bus. Il suffit alors pour un voyageur</w:t>
       </w:r>
       <w:r>
         <w:rPr>
@@ -1922,7 +3006,7 @@
           <w:sz w:val="28"/>
           <w:szCs w:val="28"/>
         </w:rPr>
-        <w:t>.</w:t>
+        <w:t>(se)</w:t>
       </w:r>
       <w:r>
         <w:rPr>
@@ -1931,159 +3015,1062 @@
           <w:sz w:val="28"/>
           <w:szCs w:val="28"/>
         </w:rPr>
-        <w:t xml:space="preserve"> </w:t>
-      </w:r>
-      <w:r>
-        <w:rPr>
-          <w:rFonts w:asciiTheme="minorHAnsi" w:hAnsiTheme="minorHAnsi" w:cstheme="minorHAnsi"/>
-          <w:sz w:val="28"/>
-          <w:szCs w:val="28"/>
-        </w:rPr>
-        <w:t>Nous visons des moyens de payement facile</w:t>
-      </w:r>
-      <w:r>
-        <w:rPr>
-          <w:rFonts w:asciiTheme="minorHAnsi" w:hAnsiTheme="minorHAnsi" w:cstheme="minorHAnsi"/>
-          <w:sz w:val="28"/>
-          <w:szCs w:val="28"/>
-        </w:rPr>
-        <w:t>s</w:t>
-      </w:r>
-      <w:r>
-        <w:rPr>
-          <w:rFonts w:asciiTheme="minorHAnsi" w:hAnsiTheme="minorHAnsi" w:cstheme="minorHAnsi"/>
-          <w:sz w:val="28"/>
-          <w:szCs w:val="28"/>
-        </w:rPr>
-        <w:t xml:space="preserve"> et simple</w:t>
-      </w:r>
-      <w:r>
-        <w:rPr>
-          <w:rFonts w:asciiTheme="minorHAnsi" w:hAnsiTheme="minorHAnsi" w:cstheme="minorHAnsi"/>
-          <w:sz w:val="28"/>
-          <w:szCs w:val="28"/>
-        </w:rPr>
-        <w:t>s</w:t>
-      </w:r>
-      <w:r>
-        <w:rPr>
-          <w:rFonts w:asciiTheme="minorHAnsi" w:hAnsiTheme="minorHAnsi" w:cstheme="minorHAnsi"/>
-          <w:sz w:val="28"/>
-          <w:szCs w:val="28"/>
-        </w:rPr>
-        <w:t>, sans boulevers</w:t>
-      </w:r>
-      <w:r>
-        <w:rPr>
-          <w:rFonts w:asciiTheme="minorHAnsi" w:hAnsiTheme="minorHAnsi" w:cstheme="minorHAnsi"/>
-          <w:sz w:val="28"/>
-          <w:szCs w:val="28"/>
-        </w:rPr>
-        <w:t>er</w:t>
-      </w:r>
-      <w:r>
-        <w:rPr>
-          <w:rFonts w:asciiTheme="minorHAnsi" w:hAnsiTheme="minorHAnsi" w:cstheme="minorHAnsi"/>
-          <w:sz w:val="28"/>
-          <w:szCs w:val="28"/>
-        </w:rPr>
-        <w:t xml:space="preserve"> énormément les habitudes des voyageur</w:t>
-      </w:r>
-      <w:r>
-        <w:rPr>
-          <w:rFonts w:asciiTheme="minorHAnsi" w:hAnsiTheme="minorHAnsi" w:cstheme="minorHAnsi"/>
-          <w:sz w:val="28"/>
-          <w:szCs w:val="28"/>
-        </w:rPr>
-        <w:t>s</w:t>
-      </w:r>
-      <w:r>
-        <w:rPr>
-          <w:rFonts w:asciiTheme="minorHAnsi" w:hAnsiTheme="minorHAnsi" w:cstheme="minorHAnsi"/>
-          <w:sz w:val="28"/>
-          <w:szCs w:val="28"/>
-        </w:rPr>
-        <w:t xml:space="preserve">, qui pour la grande majorité </w:t>
-      </w:r>
-      <w:r>
-        <w:rPr>
-          <w:rFonts w:asciiTheme="minorHAnsi" w:hAnsiTheme="minorHAnsi" w:cstheme="minorHAnsi"/>
-          <w:sz w:val="28"/>
-          <w:szCs w:val="28"/>
-        </w:rPr>
-        <w:t>achètent</w:t>
-      </w:r>
-      <w:r>
-        <w:rPr>
-          <w:rFonts w:asciiTheme="minorHAnsi" w:hAnsiTheme="minorHAnsi" w:cstheme="minorHAnsi"/>
-          <w:sz w:val="28"/>
-          <w:szCs w:val="28"/>
-        </w:rPr>
-        <w:t xml:space="preserve"> leur tickets en gare par cash. Ainsi,</w:t>
-      </w:r>
-      <w:r>
-        <w:rPr>
-          <w:rFonts w:asciiTheme="minorHAnsi" w:hAnsiTheme="minorHAnsi" w:cstheme="minorHAnsi"/>
-          <w:sz w:val="28"/>
-          <w:szCs w:val="28"/>
-        </w:rPr>
-        <w:t xml:space="preserve"> </w:t>
-      </w:r>
-      <w:r>
-        <w:rPr>
-          <w:rFonts w:asciiTheme="minorHAnsi" w:hAnsiTheme="minorHAnsi" w:cstheme="minorHAnsi"/>
-          <w:sz w:val="28"/>
-          <w:szCs w:val="28"/>
-        </w:rPr>
-        <w:t>l</w:t>
-      </w:r>
-      <w:r>
-        <w:rPr>
-          <w:rFonts w:asciiTheme="minorHAnsi" w:hAnsiTheme="minorHAnsi" w:cstheme="minorHAnsi"/>
-          <w:sz w:val="28"/>
-          <w:szCs w:val="28"/>
-        </w:rPr>
-        <w:t xml:space="preserve">es </w:t>
-      </w:r>
-      <w:r>
-        <w:rPr>
-          <w:rFonts w:asciiTheme="minorHAnsi" w:hAnsiTheme="minorHAnsi" w:cstheme="minorHAnsi"/>
-          <w:sz w:val="28"/>
-          <w:szCs w:val="28"/>
-        </w:rPr>
-        <w:t>payements se</w:t>
-      </w:r>
-      <w:r>
-        <w:rPr>
-          <w:rFonts w:asciiTheme="minorHAnsi" w:hAnsiTheme="minorHAnsi" w:cstheme="minorHAnsi"/>
-          <w:sz w:val="28"/>
-          <w:szCs w:val="28"/>
-        </w:rPr>
-        <w:t xml:space="preserve"> feront </w:t>
-      </w:r>
-      <w:r>
-        <w:rPr>
-          <w:rFonts w:asciiTheme="minorHAnsi" w:hAnsiTheme="minorHAnsi" w:cstheme="minorHAnsi"/>
-          <w:sz w:val="28"/>
-          <w:szCs w:val="28"/>
-        </w:rPr>
-        <w:t xml:space="preserve">sur le site </w:t>
-      </w:r>
-      <w:r>
-        <w:rPr>
-          <w:rFonts w:asciiTheme="minorHAnsi" w:hAnsiTheme="minorHAnsi" w:cstheme="minorHAnsi"/>
-          <w:sz w:val="28"/>
-          <w:szCs w:val="28"/>
-        </w:rPr>
-        <w:t>par mobile money ou par carte bancaire.</w:t>
+        <w:t xml:space="preserve"> qui a un appareil avec un navigateur web de facilement réserver un ticket lui-même sans passer </w:t>
+      </w:r>
+      <w:r>
+        <w:rPr>
+          <w:rFonts w:asciiTheme="minorHAnsi" w:eastAsia="Liberation Serif" w:hAnsiTheme="minorHAnsi" w:cstheme="minorHAnsi"/>
+          <w:color w:val="000000" w:themeColor="text1"/>
+          <w:sz w:val="28"/>
+          <w:szCs w:val="28"/>
+        </w:rPr>
+        <w:t>par</w:t>
+      </w:r>
+      <w:r>
+        <w:rPr>
+          <w:rFonts w:asciiTheme="minorHAnsi" w:eastAsia="Liberation Serif" w:hAnsiTheme="minorHAnsi" w:cstheme="minorHAnsi"/>
+          <w:color w:val="000000" w:themeColor="text1"/>
+          <w:sz w:val="28"/>
+          <w:szCs w:val="28"/>
+        </w:rPr>
+        <w:t xml:space="preserve"> un démarcheur.</w:t>
       </w:r>
     </w:p>
     <w:p>
       <w:pPr>
-        <w:spacing w:line="240" w:lineRule="auto"/>
+        <w:pStyle w:val="Standard"/>
+        <w:tabs>
+          <w:tab w:val="left" w:pos="8790"/>
+        </w:tabs>
+        <w:spacing w:after="140"/>
         <w:jc w:val="both"/>
         <w:rPr>
-          <w:rFonts w:cstheme="minorHAnsi"/>
+          <w:rFonts w:asciiTheme="minorHAnsi" w:hAnsiTheme="minorHAnsi" w:cstheme="minorHAnsi"/>
+          <w:sz w:val="28"/>
+          <w:szCs w:val="28"/>
+        </w:rPr>
+      </w:pPr>
+    </w:p>
+    <w:p>
+      <w:pPr>
+        <w:pStyle w:val="Standard"/>
+        <w:tabs>
+          <w:tab w:val="left" w:pos="8790"/>
+        </w:tabs>
+        <w:spacing w:after="140"/>
+        <w:jc w:val="both"/>
+        <w:rPr>
+          <w:rFonts w:asciiTheme="minorHAnsi" w:hAnsiTheme="minorHAnsi" w:cstheme="minorHAnsi"/>
+          <w:b/>
+          <w:bCs/>
+          <w:sz w:val="28"/>
+          <w:szCs w:val="28"/>
+        </w:rPr>
+      </w:pPr>
+      <w:r>
+        <w:rPr>
+          <w:rFonts w:asciiTheme="minorHAnsi" w:hAnsiTheme="minorHAnsi" w:cstheme="minorHAnsi"/>
+          <w:b/>
+          <w:bCs/>
+          <w:sz w:val="28"/>
+          <w:szCs w:val="28"/>
+        </w:rPr>
+        <w:t>Si utilisation personnel</w:t>
+      </w:r>
+      <w:r>
+        <w:rPr>
+          <w:rFonts w:asciiTheme="minorHAnsi" w:hAnsiTheme="minorHAnsi" w:cstheme="minorHAnsi"/>
+          <w:b/>
+          <w:bCs/>
+          <w:sz w:val="28"/>
+          <w:szCs w:val="28"/>
+        </w:rPr>
+        <w:t>le</w:t>
+      </w:r>
+      <w:r>
+        <w:rPr>
+          <w:rFonts w:asciiTheme="minorHAnsi" w:hAnsiTheme="minorHAnsi" w:cstheme="minorHAnsi"/>
+          <w:b/>
+          <w:bCs/>
+          <w:sz w:val="28"/>
+          <w:szCs w:val="28"/>
+        </w:rPr>
+        <w:t xml:space="preserve"> pour tout voyageur possible, pourquoi </w:t>
+      </w:r>
+      <w:r>
+        <w:rPr>
+          <w:rFonts w:asciiTheme="minorHAnsi" w:hAnsiTheme="minorHAnsi" w:cstheme="minorHAnsi"/>
+          <w:b/>
+          <w:bCs/>
+          <w:sz w:val="28"/>
+          <w:szCs w:val="28"/>
+        </w:rPr>
+        <w:t>instaurer le système des</w:t>
+      </w:r>
+      <w:r>
+        <w:rPr>
+          <w:rFonts w:asciiTheme="minorHAnsi" w:hAnsiTheme="minorHAnsi" w:cstheme="minorHAnsi"/>
+          <w:b/>
+          <w:bCs/>
+          <w:sz w:val="28"/>
+          <w:szCs w:val="28"/>
+        </w:rPr>
+        <w:t xml:space="preserve"> démarcheurs ?</w:t>
+      </w:r>
+    </w:p>
+    <w:p>
+      <w:pPr>
+        <w:pStyle w:val="Standard"/>
+        <w:tabs>
+          <w:tab w:val="left" w:pos="8790"/>
+        </w:tabs>
+        <w:spacing w:after="140"/>
+        <w:jc w:val="both"/>
+        <w:rPr>
+          <w:rFonts w:asciiTheme="minorHAnsi" w:hAnsiTheme="minorHAnsi" w:cstheme="minorHAnsi"/>
+          <w:sz w:val="28"/>
+          <w:szCs w:val="28"/>
+        </w:rPr>
+      </w:pPr>
+      <w:r>
+        <w:rPr>
+          <w:rFonts w:asciiTheme="minorHAnsi" w:hAnsiTheme="minorHAnsi" w:cstheme="minorHAnsi"/>
+          <w:sz w:val="28"/>
+          <w:szCs w:val="28"/>
+        </w:rPr>
+        <w:t>Plusieurs raison</w:t>
+      </w:r>
+      <w:r>
+        <w:rPr>
+          <w:rFonts w:asciiTheme="minorHAnsi" w:hAnsiTheme="minorHAnsi" w:cstheme="minorHAnsi"/>
+          <w:sz w:val="28"/>
+          <w:szCs w:val="28"/>
+        </w:rPr>
+        <w:t>s</w:t>
+      </w:r>
+      <w:r>
+        <w:rPr>
+          <w:rFonts w:asciiTheme="minorHAnsi" w:hAnsiTheme="minorHAnsi" w:cstheme="minorHAnsi"/>
+          <w:sz w:val="28"/>
+          <w:szCs w:val="28"/>
+        </w:rPr>
+        <w:t xml:space="preserve"> ont conduit à ce qu</w:t>
+      </w:r>
+      <w:r>
+        <w:rPr>
+          <w:rFonts w:asciiTheme="minorHAnsi" w:hAnsiTheme="minorHAnsi" w:cstheme="minorHAnsi"/>
+          <w:sz w:val="28"/>
+          <w:szCs w:val="28"/>
+        </w:rPr>
+        <w:t>e nous</w:t>
+      </w:r>
+      <w:r>
+        <w:rPr>
+          <w:rFonts w:asciiTheme="minorHAnsi" w:hAnsiTheme="minorHAnsi" w:cstheme="minorHAnsi"/>
+          <w:sz w:val="28"/>
+          <w:szCs w:val="28"/>
+        </w:rPr>
+        <w:t xml:space="preserve"> ne </w:t>
+      </w:r>
+      <w:r>
+        <w:rPr>
+          <w:rFonts w:asciiTheme="minorHAnsi" w:hAnsiTheme="minorHAnsi" w:cstheme="minorHAnsi"/>
+          <w:sz w:val="28"/>
+          <w:szCs w:val="28"/>
+        </w:rPr>
+        <w:t xml:space="preserve">nous </w:t>
+      </w:r>
+      <w:r>
+        <w:rPr>
+          <w:rFonts w:asciiTheme="minorHAnsi" w:hAnsiTheme="minorHAnsi" w:cstheme="minorHAnsi"/>
+          <w:sz w:val="28"/>
+          <w:szCs w:val="28"/>
+        </w:rPr>
+        <w:t>arrêt</w:t>
+      </w:r>
+      <w:r>
+        <w:rPr>
+          <w:rFonts w:asciiTheme="minorHAnsi" w:hAnsiTheme="minorHAnsi" w:cstheme="minorHAnsi"/>
+          <w:sz w:val="28"/>
+          <w:szCs w:val="28"/>
+        </w:rPr>
+        <w:t>ons</w:t>
+      </w:r>
+      <w:r>
+        <w:rPr>
+          <w:rFonts w:asciiTheme="minorHAnsi" w:hAnsiTheme="minorHAnsi" w:cstheme="minorHAnsi"/>
+          <w:sz w:val="28"/>
+          <w:szCs w:val="28"/>
+        </w:rPr>
+        <w:t xml:space="preserve"> pas seulement à </w:t>
+      </w:r>
+      <w:r>
+        <w:rPr>
+          <w:rFonts w:asciiTheme="minorHAnsi" w:hAnsiTheme="minorHAnsi" w:cstheme="minorHAnsi"/>
+          <w:sz w:val="28"/>
+          <w:szCs w:val="28"/>
+        </w:rPr>
+        <w:t xml:space="preserve">juste </w:t>
+      </w:r>
+      <w:r>
+        <w:rPr>
+          <w:rFonts w:asciiTheme="minorHAnsi" w:hAnsiTheme="minorHAnsi" w:cstheme="minorHAnsi"/>
+          <w:sz w:val="28"/>
+          <w:szCs w:val="28"/>
+        </w:rPr>
+        <w:t xml:space="preserve">mettre en place un site internet de réservation en ligne, mais aussi instaurer le système de démarcheurs. </w:t>
+      </w:r>
+      <w:r>
+        <w:rPr>
+          <w:rFonts w:asciiTheme="minorHAnsi" w:hAnsiTheme="minorHAnsi" w:cstheme="minorHAnsi"/>
+          <w:sz w:val="28"/>
+          <w:szCs w:val="28"/>
+        </w:rPr>
+        <w:t xml:space="preserve">Nous citerons que </w:t>
+      </w:r>
+      <w:r>
+        <w:rPr>
+          <w:rFonts w:asciiTheme="minorHAnsi" w:hAnsiTheme="minorHAnsi" w:cstheme="minorHAnsi"/>
+          <w:sz w:val="28"/>
+          <w:szCs w:val="28"/>
+        </w:rPr>
+        <w:t>deux principales raisons</w:t>
+      </w:r>
+      <w:r>
+        <w:rPr>
+          <w:rFonts w:asciiTheme="minorHAnsi" w:hAnsiTheme="minorHAnsi" w:cstheme="minorHAnsi"/>
+          <w:sz w:val="28"/>
+          <w:szCs w:val="28"/>
+        </w:rPr>
+        <w:t xml:space="preserve"> </w:t>
+      </w:r>
+      <w:r>
+        <w:rPr>
+          <w:rFonts w:asciiTheme="minorHAnsi" w:hAnsiTheme="minorHAnsi" w:cstheme="minorHAnsi"/>
+          <w:sz w:val="28"/>
+          <w:szCs w:val="28"/>
+        </w:rPr>
+        <w:t>:</w:t>
+      </w:r>
+    </w:p>
+    <w:p>
+      <w:pPr>
+        <w:pStyle w:val="Standard"/>
+        <w:numPr>
+          <w:ilvl w:val="0"/>
+          <w:numId w:val="6"/>
+        </w:numPr>
+        <w:tabs>
+          <w:tab w:val="left" w:pos="8790"/>
+        </w:tabs>
+        <w:spacing w:after="140"/>
+        <w:jc w:val="both"/>
+        <w:rPr>
+          <w:rFonts w:asciiTheme="minorHAnsi" w:hAnsiTheme="minorHAnsi" w:cstheme="minorHAnsi"/>
+          <w:sz w:val="28"/>
+          <w:szCs w:val="28"/>
+        </w:rPr>
+      </w:pPr>
+      <w:r>
+        <w:rPr>
+          <w:rFonts w:asciiTheme="minorHAnsi" w:hAnsiTheme="minorHAnsi" w:cstheme="minorHAnsi"/>
+          <w:sz w:val="28"/>
+          <w:szCs w:val="28"/>
+        </w:rPr>
+        <w:t>Eviter de chambouler les habitudes des voyageur</w:t>
+      </w:r>
+      <w:r>
+        <w:rPr>
+          <w:rFonts w:asciiTheme="minorHAnsi" w:hAnsiTheme="minorHAnsi" w:cstheme="minorHAnsi"/>
+          <w:sz w:val="28"/>
+          <w:szCs w:val="28"/>
+        </w:rPr>
+        <w:t>(se)</w:t>
+      </w:r>
+      <w:r>
+        <w:rPr>
+          <w:rFonts w:asciiTheme="minorHAnsi" w:hAnsiTheme="minorHAnsi" w:cstheme="minorHAnsi"/>
+          <w:sz w:val="28"/>
+          <w:szCs w:val="28"/>
+        </w:rPr>
+        <w:t>s</w:t>
+      </w:r>
+    </w:p>
+    <w:p>
+      <w:pPr>
+        <w:pStyle w:val="Standard"/>
+        <w:tabs>
+          <w:tab w:val="left" w:pos="8790"/>
+        </w:tabs>
+        <w:spacing w:after="140"/>
+        <w:jc w:val="both"/>
+        <w:rPr>
+          <w:rFonts w:asciiTheme="minorHAnsi" w:hAnsiTheme="minorHAnsi" w:cstheme="minorHAnsi"/>
+          <w:sz w:val="28"/>
+          <w:szCs w:val="28"/>
+        </w:rPr>
+      </w:pPr>
+      <w:r>
+        <w:rPr>
+          <w:rFonts w:asciiTheme="minorHAnsi" w:hAnsiTheme="minorHAnsi" w:cstheme="minorHAnsi"/>
+          <w:sz w:val="28"/>
+          <w:szCs w:val="28"/>
+        </w:rPr>
+        <w:t xml:space="preserve">Notre plateforme sans les </w:t>
+      </w:r>
+      <w:r>
+        <w:rPr>
+          <w:rFonts w:asciiTheme="minorHAnsi" w:hAnsiTheme="minorHAnsi" w:cstheme="minorHAnsi"/>
+          <w:sz w:val="28"/>
+          <w:szCs w:val="28"/>
+        </w:rPr>
+        <w:t>démarcheurs</w:t>
+      </w:r>
+      <w:r>
+        <w:rPr>
+          <w:rFonts w:asciiTheme="minorHAnsi" w:hAnsiTheme="minorHAnsi" w:cstheme="minorHAnsi"/>
+          <w:sz w:val="28"/>
+          <w:szCs w:val="28"/>
+        </w:rPr>
+        <w:t xml:space="preserve"> est un site e-commerce. La situation actuelle est que la population ivoirienne n’est pas encore totalement habituée </w:t>
+      </w:r>
+      <w:r>
+        <w:rPr>
+          <w:rFonts w:asciiTheme="minorHAnsi" w:hAnsiTheme="minorHAnsi" w:cstheme="minorHAnsi"/>
+          <w:sz w:val="28"/>
+          <w:szCs w:val="28"/>
+        </w:rPr>
+        <w:t>à</w:t>
+      </w:r>
+      <w:r>
+        <w:rPr>
+          <w:rFonts w:asciiTheme="minorHAnsi" w:hAnsiTheme="minorHAnsi" w:cstheme="minorHAnsi"/>
+          <w:sz w:val="28"/>
+          <w:szCs w:val="28"/>
+        </w:rPr>
+        <w:t xml:space="preserve"> utiliser ce genre de service. Ceci est encore plus vrai pour la majorité des voyageur</w:t>
+      </w:r>
+      <w:r>
+        <w:rPr>
+          <w:rFonts w:asciiTheme="minorHAnsi" w:hAnsiTheme="minorHAnsi" w:cstheme="minorHAnsi"/>
+          <w:sz w:val="28"/>
+          <w:szCs w:val="28"/>
+        </w:rPr>
+        <w:t>(se)</w:t>
+      </w:r>
+      <w:r>
+        <w:rPr>
+          <w:rFonts w:asciiTheme="minorHAnsi" w:hAnsiTheme="minorHAnsi" w:cstheme="minorHAnsi"/>
+          <w:sz w:val="28"/>
+          <w:szCs w:val="28"/>
+        </w:rPr>
+        <w:t>s qui sont généralement de la classe ouvrière. Nous souhaitons être acteur des changement</w:t>
+      </w:r>
+      <w:r>
+        <w:rPr>
+          <w:rFonts w:asciiTheme="minorHAnsi" w:hAnsiTheme="minorHAnsi" w:cstheme="minorHAnsi"/>
+          <w:sz w:val="28"/>
+          <w:szCs w:val="28"/>
+        </w:rPr>
+        <w:t>s</w:t>
+      </w:r>
+      <w:r>
+        <w:rPr>
+          <w:rFonts w:asciiTheme="minorHAnsi" w:hAnsiTheme="minorHAnsi" w:cstheme="minorHAnsi"/>
+          <w:sz w:val="28"/>
+          <w:szCs w:val="28"/>
+        </w:rPr>
+        <w:t xml:space="preserve"> des habitude</w:t>
+      </w:r>
+      <w:r>
+        <w:rPr>
+          <w:rFonts w:asciiTheme="minorHAnsi" w:hAnsiTheme="minorHAnsi" w:cstheme="minorHAnsi"/>
+          <w:sz w:val="28"/>
+          <w:szCs w:val="28"/>
+        </w:rPr>
+        <w:t>s</w:t>
+      </w:r>
+      <w:r>
+        <w:rPr>
+          <w:rFonts w:asciiTheme="minorHAnsi" w:hAnsiTheme="minorHAnsi" w:cstheme="minorHAnsi"/>
+          <w:sz w:val="28"/>
+          <w:szCs w:val="28"/>
+        </w:rPr>
+        <w:t xml:space="preserve"> vers une société plus digitale. En revanche, nous sommes convaincus que pour permettre des changements il faut aller étapes par étapes et éviter des changement</w:t>
+      </w:r>
+      <w:r>
+        <w:rPr>
+          <w:rFonts w:asciiTheme="minorHAnsi" w:hAnsiTheme="minorHAnsi" w:cstheme="minorHAnsi"/>
+          <w:sz w:val="28"/>
+          <w:szCs w:val="28"/>
+        </w:rPr>
+        <w:t>s</w:t>
+      </w:r>
+      <w:r>
+        <w:rPr>
+          <w:rFonts w:asciiTheme="minorHAnsi" w:hAnsiTheme="minorHAnsi" w:cstheme="minorHAnsi"/>
+          <w:sz w:val="28"/>
+          <w:szCs w:val="28"/>
+        </w:rPr>
+        <w:t xml:space="preserve"> radicaux. Tout ceci pour dire qu’il fallait s’adapter à la situation des voyageur</w:t>
+      </w:r>
+      <w:r>
+        <w:rPr>
+          <w:rFonts w:asciiTheme="minorHAnsi" w:hAnsiTheme="minorHAnsi" w:cstheme="minorHAnsi"/>
+          <w:sz w:val="28"/>
+          <w:szCs w:val="28"/>
+        </w:rPr>
+        <w:t>(se)</w:t>
+      </w:r>
+      <w:r>
+        <w:rPr>
+          <w:rFonts w:asciiTheme="minorHAnsi" w:hAnsiTheme="minorHAnsi" w:cstheme="minorHAnsi"/>
+          <w:sz w:val="28"/>
+          <w:szCs w:val="28"/>
+        </w:rPr>
+        <w:t>s ivoirien</w:t>
+      </w:r>
+      <w:r>
+        <w:rPr>
+          <w:rFonts w:asciiTheme="minorHAnsi" w:hAnsiTheme="minorHAnsi" w:cstheme="minorHAnsi"/>
+          <w:sz w:val="28"/>
+          <w:szCs w:val="28"/>
+        </w:rPr>
+        <w:t>(ne)</w:t>
+      </w:r>
+      <w:r>
+        <w:rPr>
+          <w:rFonts w:asciiTheme="minorHAnsi" w:hAnsiTheme="minorHAnsi" w:cstheme="minorHAnsi"/>
+          <w:sz w:val="28"/>
+          <w:szCs w:val="28"/>
+        </w:rPr>
+        <w:t xml:space="preserve">s pour leur </w:t>
+      </w:r>
+      <w:r>
+        <w:rPr>
+          <w:rFonts w:asciiTheme="minorHAnsi" w:hAnsiTheme="minorHAnsi" w:cstheme="minorHAnsi"/>
+          <w:sz w:val="28"/>
+          <w:szCs w:val="28"/>
+        </w:rPr>
+        <w:t>proposer</w:t>
+      </w:r>
+      <w:r>
+        <w:rPr>
+          <w:rFonts w:asciiTheme="minorHAnsi" w:hAnsiTheme="minorHAnsi" w:cstheme="minorHAnsi"/>
+          <w:sz w:val="28"/>
+          <w:szCs w:val="28"/>
+        </w:rPr>
+        <w:t xml:space="preserve"> ce service innovant tout en </w:t>
+      </w:r>
+      <w:r>
+        <w:rPr>
+          <w:rFonts w:asciiTheme="minorHAnsi" w:hAnsiTheme="minorHAnsi" w:cstheme="minorHAnsi"/>
+          <w:sz w:val="28"/>
+          <w:szCs w:val="28"/>
+        </w:rPr>
+        <w:t xml:space="preserve">ne </w:t>
+      </w:r>
+      <w:r>
+        <w:rPr>
+          <w:rFonts w:asciiTheme="minorHAnsi" w:hAnsiTheme="minorHAnsi" w:cstheme="minorHAnsi"/>
+          <w:sz w:val="28"/>
+          <w:szCs w:val="28"/>
+        </w:rPr>
+        <w:t>changeant pas trop leur</w:t>
+      </w:r>
+      <w:r>
+        <w:rPr>
+          <w:rFonts w:asciiTheme="minorHAnsi" w:hAnsiTheme="minorHAnsi" w:cstheme="minorHAnsi"/>
+          <w:sz w:val="28"/>
+          <w:szCs w:val="28"/>
+        </w:rPr>
+        <w:t>s</w:t>
+      </w:r>
+      <w:r>
+        <w:rPr>
+          <w:rFonts w:asciiTheme="minorHAnsi" w:hAnsiTheme="minorHAnsi" w:cstheme="minorHAnsi"/>
+          <w:sz w:val="28"/>
+          <w:szCs w:val="28"/>
+        </w:rPr>
+        <w:t xml:space="preserve"> habitudes. Pour </w:t>
+      </w:r>
+      <w:r>
+        <w:rPr>
+          <w:rFonts w:asciiTheme="minorHAnsi" w:hAnsiTheme="minorHAnsi" w:cstheme="minorHAnsi"/>
+          <w:sz w:val="28"/>
+          <w:szCs w:val="28"/>
+        </w:rPr>
+        <w:t>illustrer</w:t>
+      </w:r>
+      <w:r>
+        <w:rPr>
+          <w:rFonts w:asciiTheme="minorHAnsi" w:hAnsiTheme="minorHAnsi" w:cstheme="minorHAnsi"/>
+          <w:sz w:val="28"/>
+          <w:szCs w:val="28"/>
+        </w:rPr>
+        <w:t xml:space="preserve"> </w:t>
+      </w:r>
+      <w:r>
+        <w:rPr>
+          <w:rFonts w:asciiTheme="minorHAnsi" w:hAnsiTheme="minorHAnsi" w:cstheme="minorHAnsi"/>
+          <w:sz w:val="28"/>
+          <w:szCs w:val="28"/>
+        </w:rPr>
+        <w:t>cette</w:t>
+      </w:r>
+      <w:r>
+        <w:rPr>
+          <w:rFonts w:asciiTheme="minorHAnsi" w:hAnsiTheme="minorHAnsi" w:cstheme="minorHAnsi"/>
+          <w:sz w:val="28"/>
+          <w:szCs w:val="28"/>
+        </w:rPr>
+        <w:t xml:space="preserve"> idée, des sites de </w:t>
+      </w:r>
+      <w:r>
+        <w:rPr>
+          <w:rFonts w:asciiTheme="minorHAnsi" w:hAnsiTheme="minorHAnsi" w:cstheme="minorHAnsi"/>
+          <w:sz w:val="28"/>
+          <w:szCs w:val="28"/>
+        </w:rPr>
+        <w:t>réservations</w:t>
+      </w:r>
+      <w:r>
+        <w:rPr>
+          <w:rFonts w:asciiTheme="minorHAnsi" w:hAnsiTheme="minorHAnsi" w:cstheme="minorHAnsi"/>
+          <w:sz w:val="28"/>
+          <w:szCs w:val="28"/>
+        </w:rPr>
+        <w:t xml:space="preserve"> </w:t>
+      </w:r>
+      <w:r>
+        <w:rPr>
+          <w:rFonts w:asciiTheme="minorHAnsi" w:hAnsiTheme="minorHAnsi" w:cstheme="minorHAnsi"/>
+          <w:sz w:val="28"/>
+          <w:szCs w:val="28"/>
+        </w:rPr>
+        <w:t xml:space="preserve">en ligne </w:t>
+      </w:r>
+      <w:r>
+        <w:rPr>
+          <w:rFonts w:asciiTheme="minorHAnsi" w:hAnsiTheme="minorHAnsi" w:cstheme="minorHAnsi"/>
+          <w:sz w:val="28"/>
+          <w:szCs w:val="28"/>
+        </w:rPr>
+        <w:t xml:space="preserve">de tickets de car existent déjà mais n’ont pas du tout rencontré de succès. Nous avons alors </w:t>
+      </w:r>
+      <w:r>
+        <w:rPr>
+          <w:rFonts w:asciiTheme="minorHAnsi" w:hAnsiTheme="minorHAnsi" w:cstheme="minorHAnsi"/>
+          <w:sz w:val="28"/>
+          <w:szCs w:val="28"/>
+        </w:rPr>
+        <w:t>pensé</w:t>
+      </w:r>
+      <w:r>
+        <w:rPr>
+          <w:rFonts w:asciiTheme="minorHAnsi" w:hAnsiTheme="minorHAnsi" w:cstheme="minorHAnsi"/>
+          <w:sz w:val="28"/>
+          <w:szCs w:val="28"/>
+        </w:rPr>
+        <w:t xml:space="preserve"> le système de </w:t>
+      </w:r>
+      <w:r>
+        <w:rPr>
+          <w:rFonts w:asciiTheme="minorHAnsi" w:hAnsiTheme="minorHAnsi" w:cstheme="minorHAnsi"/>
+          <w:sz w:val="28"/>
+          <w:szCs w:val="28"/>
+        </w:rPr>
+        <w:t>démarcheurs</w:t>
+      </w:r>
+      <w:r>
+        <w:rPr>
+          <w:rFonts w:asciiTheme="minorHAnsi" w:hAnsiTheme="minorHAnsi" w:cstheme="minorHAnsi"/>
+          <w:sz w:val="28"/>
+          <w:szCs w:val="28"/>
+        </w:rPr>
+        <w:t xml:space="preserve"> pour que ce service soit parfaitement </w:t>
+      </w:r>
+      <w:r>
+        <w:rPr>
+          <w:rFonts w:asciiTheme="minorHAnsi" w:hAnsiTheme="minorHAnsi" w:cstheme="minorHAnsi"/>
+          <w:sz w:val="28"/>
+          <w:szCs w:val="28"/>
+        </w:rPr>
+        <w:t>accepté</w:t>
+      </w:r>
+      <w:r>
+        <w:rPr>
+          <w:rFonts w:asciiTheme="minorHAnsi" w:hAnsiTheme="minorHAnsi" w:cstheme="minorHAnsi"/>
+          <w:sz w:val="28"/>
+          <w:szCs w:val="28"/>
+        </w:rPr>
+        <w:t xml:space="preserve"> et assimilé </w:t>
+      </w:r>
+      <w:r>
+        <w:rPr>
+          <w:rFonts w:asciiTheme="minorHAnsi" w:hAnsiTheme="minorHAnsi" w:cstheme="minorHAnsi"/>
+          <w:sz w:val="28"/>
+          <w:szCs w:val="28"/>
+        </w:rPr>
+        <w:t>facilement pour les voyageur</w:t>
+      </w:r>
+      <w:r>
+        <w:rPr>
+          <w:rFonts w:asciiTheme="minorHAnsi" w:hAnsiTheme="minorHAnsi" w:cstheme="minorHAnsi"/>
+          <w:sz w:val="28"/>
+          <w:szCs w:val="28"/>
+        </w:rPr>
+        <w:t>(se)</w:t>
+      </w:r>
+      <w:r>
+        <w:rPr>
+          <w:rFonts w:asciiTheme="minorHAnsi" w:hAnsiTheme="minorHAnsi" w:cstheme="minorHAnsi"/>
+          <w:sz w:val="28"/>
+          <w:szCs w:val="28"/>
+        </w:rPr>
+        <w:t>s.</w:t>
+      </w:r>
+      <w:r>
+        <w:rPr>
+          <w:rFonts w:asciiTheme="minorHAnsi" w:hAnsiTheme="minorHAnsi" w:cstheme="minorHAnsi"/>
+          <w:sz w:val="28"/>
+          <w:szCs w:val="28"/>
+        </w:rPr>
+        <w:t xml:space="preserve"> </w:t>
+      </w:r>
+    </w:p>
+    <w:p>
+      <w:pPr>
+        <w:pStyle w:val="Standard"/>
+        <w:numPr>
+          <w:ilvl w:val="0"/>
+          <w:numId w:val="6"/>
+        </w:numPr>
+        <w:tabs>
+          <w:tab w:val="left" w:pos="8790"/>
+        </w:tabs>
+        <w:spacing w:after="140"/>
+        <w:jc w:val="both"/>
+        <w:rPr>
+          <w:rFonts w:asciiTheme="minorHAnsi" w:hAnsiTheme="minorHAnsi" w:cstheme="minorHAnsi"/>
+          <w:sz w:val="28"/>
+          <w:szCs w:val="28"/>
+        </w:rPr>
+      </w:pPr>
+      <w:r>
+        <w:rPr>
+          <w:rFonts w:asciiTheme="minorHAnsi" w:hAnsiTheme="minorHAnsi" w:cstheme="minorHAnsi"/>
+          <w:sz w:val="28"/>
+          <w:szCs w:val="28"/>
+        </w:rPr>
+        <w:t>Créer de l’emploi</w:t>
+      </w:r>
+    </w:p>
+    <w:p>
+      <w:pPr>
+        <w:pStyle w:val="Standard"/>
+        <w:tabs>
+          <w:tab w:val="left" w:pos="8790"/>
+        </w:tabs>
+        <w:spacing w:after="140"/>
+        <w:jc w:val="both"/>
+        <w:rPr>
+          <w:rFonts w:asciiTheme="minorHAnsi" w:hAnsiTheme="minorHAnsi" w:cstheme="minorHAnsi"/>
+          <w:sz w:val="28"/>
+          <w:szCs w:val="28"/>
+        </w:rPr>
+      </w:pPr>
+      <w:r>
+        <w:rPr>
+          <w:rFonts w:asciiTheme="minorHAnsi" w:hAnsiTheme="minorHAnsi" w:cstheme="minorHAnsi"/>
+          <w:sz w:val="28"/>
+          <w:szCs w:val="28"/>
+        </w:rPr>
+        <w:t>Le système de démarcheur créera de l’emploi. En effet, comme dit plus haut toute personne avec un connexion internet peut s’installer comme démarcheur et permettre aux voyageur</w:t>
+      </w:r>
+      <w:r>
+        <w:rPr>
+          <w:rFonts w:asciiTheme="minorHAnsi" w:hAnsiTheme="minorHAnsi" w:cstheme="minorHAnsi"/>
+          <w:sz w:val="28"/>
+          <w:szCs w:val="28"/>
+        </w:rPr>
+        <w:t>(se)s</w:t>
+      </w:r>
+      <w:r>
+        <w:rPr>
+          <w:rFonts w:asciiTheme="minorHAnsi" w:hAnsiTheme="minorHAnsi" w:cstheme="minorHAnsi"/>
+          <w:sz w:val="28"/>
+          <w:szCs w:val="28"/>
+        </w:rPr>
+        <w:t xml:space="preserve"> de se rendre dans ses locaux pour effectuer leur</w:t>
+      </w:r>
+      <w:r>
+        <w:rPr>
+          <w:rFonts w:asciiTheme="minorHAnsi" w:hAnsiTheme="minorHAnsi" w:cstheme="minorHAnsi"/>
+          <w:sz w:val="28"/>
+          <w:szCs w:val="28"/>
+        </w:rPr>
+        <w:t>s</w:t>
+      </w:r>
+      <w:r>
+        <w:rPr>
+          <w:rFonts w:asciiTheme="minorHAnsi" w:hAnsiTheme="minorHAnsi" w:cstheme="minorHAnsi"/>
+          <w:sz w:val="28"/>
+          <w:szCs w:val="28"/>
+        </w:rPr>
+        <w:t xml:space="preserve"> opérations. Les démarcheur</w:t>
+      </w:r>
+      <w:r>
+        <w:rPr>
+          <w:rFonts w:asciiTheme="minorHAnsi" w:hAnsiTheme="minorHAnsi" w:cstheme="minorHAnsi"/>
+          <w:sz w:val="28"/>
+          <w:szCs w:val="28"/>
+        </w:rPr>
+        <w:t>s</w:t>
+      </w:r>
+      <w:r>
+        <w:rPr>
+          <w:rFonts w:asciiTheme="minorHAnsi" w:hAnsiTheme="minorHAnsi" w:cstheme="minorHAnsi"/>
+          <w:sz w:val="28"/>
+          <w:szCs w:val="28"/>
+        </w:rPr>
+        <w:t xml:space="preserve"> sont donc des auto-entrepreneur</w:t>
+      </w:r>
+      <w:r>
+        <w:rPr>
+          <w:rFonts w:asciiTheme="minorHAnsi" w:hAnsiTheme="minorHAnsi" w:cstheme="minorHAnsi"/>
+          <w:sz w:val="28"/>
+          <w:szCs w:val="28"/>
+        </w:rPr>
+        <w:t>s</w:t>
+      </w:r>
+      <w:r>
+        <w:rPr>
+          <w:rFonts w:asciiTheme="minorHAnsi" w:hAnsiTheme="minorHAnsi" w:cstheme="minorHAnsi"/>
+          <w:sz w:val="28"/>
+          <w:szCs w:val="28"/>
+        </w:rPr>
+        <w:t xml:space="preserve"> travaillant à leur compte. La plateforme va ainsi permettre à de nombreuse</w:t>
+      </w:r>
+      <w:r>
+        <w:rPr>
+          <w:rFonts w:asciiTheme="minorHAnsi" w:hAnsiTheme="minorHAnsi" w:cstheme="minorHAnsi"/>
+          <w:sz w:val="28"/>
+          <w:szCs w:val="28"/>
+        </w:rPr>
+        <w:t>s</w:t>
+      </w:r>
+      <w:r>
+        <w:rPr>
+          <w:rFonts w:asciiTheme="minorHAnsi" w:hAnsiTheme="minorHAnsi" w:cstheme="minorHAnsi"/>
+          <w:sz w:val="28"/>
+          <w:szCs w:val="28"/>
+        </w:rPr>
+        <w:t xml:space="preserve"> personnes sans emploi de trouver </w:t>
+      </w:r>
+      <w:r>
+        <w:rPr>
+          <w:rFonts w:asciiTheme="minorHAnsi" w:hAnsiTheme="minorHAnsi" w:cstheme="minorHAnsi"/>
+          <w:sz w:val="28"/>
+          <w:szCs w:val="28"/>
+        </w:rPr>
+        <w:t xml:space="preserve">facilement </w:t>
+      </w:r>
+      <w:r>
+        <w:rPr>
+          <w:rFonts w:asciiTheme="minorHAnsi" w:hAnsiTheme="minorHAnsi" w:cstheme="minorHAnsi"/>
+          <w:sz w:val="28"/>
+          <w:szCs w:val="28"/>
+        </w:rPr>
+        <w:t>un poste sur notre plateforme en tant que démarcheur.</w:t>
+      </w:r>
+    </w:p>
+    <w:p>
+      <w:pPr>
+        <w:pStyle w:val="Standard"/>
+        <w:tabs>
+          <w:tab w:val="left" w:pos="8790"/>
+        </w:tabs>
+        <w:spacing w:after="140"/>
+        <w:jc w:val="both"/>
+        <w:rPr>
+          <w:rFonts w:asciiTheme="minorHAnsi" w:hAnsiTheme="minorHAnsi" w:cstheme="minorHAnsi"/>
+          <w:sz w:val="28"/>
+          <w:szCs w:val="28"/>
+        </w:rPr>
+      </w:pPr>
+    </w:p>
+    <w:p>
+      <w:pPr>
+        <w:pStyle w:val="Standard"/>
+        <w:tabs>
+          <w:tab w:val="left" w:pos="8790"/>
+        </w:tabs>
+        <w:spacing w:after="140"/>
+        <w:jc w:val="both"/>
+        <w:rPr>
+          <w:rFonts w:asciiTheme="minorHAnsi" w:hAnsiTheme="minorHAnsi" w:cstheme="minorHAnsi"/>
+          <w:b/>
+          <w:bCs/>
+          <w:sz w:val="28"/>
+          <w:szCs w:val="28"/>
+        </w:rPr>
+      </w:pPr>
+      <w:r>
+        <w:rPr>
+          <w:rFonts w:asciiTheme="minorHAnsi" w:hAnsiTheme="minorHAnsi" w:cstheme="minorHAnsi"/>
+          <w:b/>
+          <w:bCs/>
+          <w:sz w:val="28"/>
+          <w:szCs w:val="28"/>
+        </w:rPr>
+        <w:t xml:space="preserve">Comment se </w:t>
+      </w:r>
+      <w:r>
+        <w:rPr>
+          <w:rFonts w:asciiTheme="minorHAnsi" w:hAnsiTheme="minorHAnsi" w:cstheme="minorHAnsi"/>
+          <w:b/>
+          <w:bCs/>
+          <w:sz w:val="28"/>
+          <w:szCs w:val="28"/>
+        </w:rPr>
+        <w:t>feront les</w:t>
+      </w:r>
+      <w:r>
+        <w:rPr>
+          <w:rFonts w:asciiTheme="minorHAnsi" w:hAnsiTheme="minorHAnsi" w:cstheme="minorHAnsi"/>
+          <w:b/>
+          <w:bCs/>
+          <w:sz w:val="28"/>
+          <w:szCs w:val="28"/>
+        </w:rPr>
+        <w:t xml:space="preserve"> payement</w:t>
+      </w:r>
+      <w:r>
+        <w:rPr>
+          <w:rFonts w:asciiTheme="minorHAnsi" w:hAnsiTheme="minorHAnsi" w:cstheme="minorHAnsi"/>
+          <w:b/>
+          <w:bCs/>
+          <w:sz w:val="28"/>
+          <w:szCs w:val="28"/>
+        </w:rPr>
+        <w:t>s</w:t>
+      </w:r>
+      <w:r>
+        <w:rPr>
+          <w:rFonts w:asciiTheme="minorHAnsi" w:hAnsiTheme="minorHAnsi" w:cstheme="minorHAnsi"/>
+          <w:b/>
+          <w:bCs/>
+          <w:sz w:val="28"/>
+          <w:szCs w:val="28"/>
+        </w:rPr>
+        <w:t xml:space="preserve"> ?</w:t>
+      </w:r>
+    </w:p>
+    <w:p>
+      <w:pPr>
+        <w:pStyle w:val="Standard"/>
+        <w:tabs>
+          <w:tab w:val="left" w:pos="8790"/>
+        </w:tabs>
+        <w:spacing w:after="140"/>
+        <w:jc w:val="both"/>
+        <w:rPr>
+          <w:rFonts w:asciiTheme="minorHAnsi" w:hAnsiTheme="minorHAnsi" w:cstheme="minorHAnsi"/>
+          <w:color w:val="000000" w:themeColor="text1"/>
+          <w:sz w:val="28"/>
+          <w:szCs w:val="28"/>
+        </w:rPr>
+      </w:pPr>
+      <w:r>
+        <w:rPr>
+          <w:rFonts w:asciiTheme="minorHAnsi" w:hAnsiTheme="minorHAnsi" w:cstheme="minorHAnsi"/>
+          <w:sz w:val="28"/>
+          <w:szCs w:val="28"/>
+        </w:rPr>
+        <w:lastRenderedPageBreak/>
+        <w:t xml:space="preserve">Un voyageur qui se rend chez un </w:t>
+      </w:r>
+      <w:r>
+        <w:rPr>
+          <w:rFonts w:asciiTheme="minorHAnsi" w:hAnsiTheme="minorHAnsi" w:cstheme="minorHAnsi"/>
+          <w:sz w:val="28"/>
+          <w:szCs w:val="28"/>
+        </w:rPr>
+        <w:t>démarcheur</w:t>
+      </w:r>
+      <w:r>
+        <w:rPr>
+          <w:rFonts w:asciiTheme="minorHAnsi" w:hAnsiTheme="minorHAnsi" w:cstheme="minorHAnsi"/>
+          <w:sz w:val="28"/>
+          <w:szCs w:val="28"/>
+        </w:rPr>
+        <w:t xml:space="preserve"> peut payer en liquide, ou tout autre</w:t>
+      </w:r>
+      <w:r>
+        <w:rPr>
+          <w:rFonts w:asciiTheme="minorHAnsi" w:hAnsiTheme="minorHAnsi" w:cstheme="minorHAnsi"/>
+          <w:sz w:val="28"/>
+          <w:szCs w:val="28"/>
+        </w:rPr>
+        <w:t>s</w:t>
+      </w:r>
+      <w:r>
+        <w:rPr>
+          <w:rFonts w:asciiTheme="minorHAnsi" w:hAnsiTheme="minorHAnsi" w:cstheme="minorHAnsi"/>
+          <w:sz w:val="28"/>
+          <w:szCs w:val="28"/>
+        </w:rPr>
+        <w:t xml:space="preserve"> moyens de payement proposé</w:t>
+      </w:r>
+      <w:r>
+        <w:rPr>
+          <w:rFonts w:asciiTheme="minorHAnsi" w:hAnsiTheme="minorHAnsi" w:cstheme="minorHAnsi"/>
+          <w:sz w:val="28"/>
+          <w:szCs w:val="28"/>
+        </w:rPr>
+        <w:t>s</w:t>
+      </w:r>
+      <w:r>
+        <w:rPr>
+          <w:rFonts w:asciiTheme="minorHAnsi" w:hAnsiTheme="minorHAnsi" w:cstheme="minorHAnsi"/>
+          <w:sz w:val="28"/>
+          <w:szCs w:val="28"/>
+        </w:rPr>
+        <w:t xml:space="preserve"> par le </w:t>
+      </w:r>
+      <w:r>
+        <w:rPr>
+          <w:rFonts w:asciiTheme="minorHAnsi" w:hAnsiTheme="minorHAnsi" w:cstheme="minorHAnsi"/>
+          <w:sz w:val="28"/>
+          <w:szCs w:val="28"/>
+        </w:rPr>
+        <w:t>démarcheur (</w:t>
+      </w:r>
+      <w:r>
+        <w:rPr>
+          <w:rFonts w:asciiTheme="minorHAnsi" w:hAnsiTheme="minorHAnsi" w:cstheme="minorHAnsi"/>
+          <w:sz w:val="28"/>
+          <w:szCs w:val="28"/>
+        </w:rPr>
+        <w:t>carte bancaire, chèque, …</w:t>
+      </w:r>
+      <w:r>
+        <w:rPr>
+          <w:rFonts w:asciiTheme="minorHAnsi" w:hAnsiTheme="minorHAnsi" w:cstheme="minorHAnsi"/>
+          <w:sz w:val="28"/>
+          <w:szCs w:val="28"/>
+        </w:rPr>
+        <w:t>etc.</w:t>
+      </w:r>
+      <w:r>
+        <w:rPr>
+          <w:rFonts w:asciiTheme="minorHAnsi" w:hAnsiTheme="minorHAnsi" w:cstheme="minorHAnsi"/>
+          <w:sz w:val="28"/>
+          <w:szCs w:val="28"/>
+        </w:rPr>
+        <w:t>)</w:t>
+      </w:r>
+      <w:r>
+        <w:rPr>
+          <w:rFonts w:asciiTheme="minorHAnsi" w:hAnsiTheme="minorHAnsi" w:cstheme="minorHAnsi"/>
+          <w:sz w:val="28"/>
+          <w:szCs w:val="28"/>
+        </w:rPr>
+        <w:t>.</w:t>
+      </w:r>
+    </w:p>
+    <w:p>
+      <w:pPr>
+        <w:pStyle w:val="Standard"/>
+        <w:tabs>
+          <w:tab w:val="left" w:pos="8790"/>
+        </w:tabs>
+        <w:spacing w:after="140"/>
+        <w:jc w:val="both"/>
+        <w:rPr>
+          <w:rFonts w:asciiTheme="minorHAnsi" w:hAnsiTheme="minorHAnsi" w:cstheme="minorHAnsi"/>
+          <w:sz w:val="28"/>
+          <w:szCs w:val="28"/>
+        </w:rPr>
+      </w:pPr>
+      <w:r>
+        <w:rPr>
+          <w:rFonts w:asciiTheme="minorHAnsi" w:hAnsiTheme="minorHAnsi" w:cstheme="minorHAnsi"/>
+          <w:sz w:val="28"/>
+          <w:szCs w:val="28"/>
+        </w:rPr>
+        <w:t xml:space="preserve">Un voyageur qui </w:t>
+      </w:r>
+      <w:r>
+        <w:rPr>
+          <w:rFonts w:asciiTheme="minorHAnsi" w:hAnsiTheme="minorHAnsi" w:cstheme="minorHAnsi"/>
+          <w:sz w:val="28"/>
+          <w:szCs w:val="28"/>
+        </w:rPr>
+        <w:t>réserve</w:t>
+      </w:r>
+      <w:r>
+        <w:rPr>
+          <w:rFonts w:asciiTheme="minorHAnsi" w:hAnsiTheme="minorHAnsi" w:cstheme="minorHAnsi"/>
+          <w:sz w:val="28"/>
+          <w:szCs w:val="28"/>
+        </w:rPr>
+        <w:t xml:space="preserve"> lui-même directement sur le site, peut payer par mobile money ou par carte bancaire. </w:t>
+      </w:r>
+    </w:p>
+    <w:p>
+      <w:pPr>
+        <w:pStyle w:val="Standard"/>
+        <w:tabs>
+          <w:tab w:val="left" w:pos="8790"/>
+        </w:tabs>
+        <w:spacing w:after="140"/>
+        <w:jc w:val="both"/>
+        <w:rPr>
+          <w:rFonts w:asciiTheme="minorHAnsi" w:hAnsiTheme="minorHAnsi" w:cstheme="minorHAnsi"/>
+          <w:sz w:val="28"/>
+          <w:szCs w:val="28"/>
+        </w:rPr>
+      </w:pPr>
+    </w:p>
+    <w:p>
+      <w:pPr>
+        <w:pStyle w:val="Standard"/>
+        <w:tabs>
+          <w:tab w:val="left" w:pos="8790"/>
+        </w:tabs>
+        <w:spacing w:after="140"/>
+        <w:jc w:val="both"/>
+        <w:rPr>
+          <w:rFonts w:asciiTheme="minorHAnsi" w:hAnsiTheme="minorHAnsi" w:cstheme="minorHAnsi"/>
+          <w:b/>
+          <w:bCs/>
+          <w:sz w:val="28"/>
+          <w:szCs w:val="28"/>
+        </w:rPr>
+      </w:pPr>
+      <w:r>
+        <w:rPr>
+          <w:rFonts w:asciiTheme="minorHAnsi" w:hAnsiTheme="minorHAnsi" w:cstheme="minorHAnsi"/>
+          <w:b/>
+          <w:bCs/>
+          <w:sz w:val="28"/>
+          <w:szCs w:val="28"/>
+        </w:rPr>
+        <w:t>Quelles opportunités pour les besoins des transporteurs ?</w:t>
+      </w:r>
+    </w:p>
+    <w:p>
+      <w:pPr>
+        <w:pStyle w:val="Standard"/>
+        <w:tabs>
+          <w:tab w:val="left" w:pos="8790"/>
+        </w:tabs>
+        <w:spacing w:after="140"/>
+        <w:jc w:val="both"/>
+        <w:rPr>
+          <w:rFonts w:asciiTheme="minorHAnsi" w:hAnsiTheme="minorHAnsi" w:cstheme="minorHAnsi"/>
           <w:color w:val="000000"/>
           <w:sz w:val="28"/>
           <w:szCs w:val="28"/>
@@ -2091,11 +4078,881 @@
       </w:pPr>
       <w:r>
         <w:rPr>
-          <w:rFonts w:cstheme="minorHAnsi"/>
-          <w:sz w:val="28"/>
-          <w:szCs w:val="28"/>
-        </w:rPr>
-        <w:t>Par ce site internet les transporteurs, auront à priori une estimation de l’affluence et donc la suppression des nombreux problème cité plus haut.</w:t>
+          <w:rFonts w:asciiTheme="minorHAnsi" w:hAnsiTheme="minorHAnsi" w:cstheme="minorHAnsi"/>
+          <w:sz w:val="28"/>
+          <w:szCs w:val="28"/>
+        </w:rPr>
+        <w:t>Les voyageur</w:t>
+      </w:r>
+      <w:r>
+        <w:rPr>
+          <w:rFonts w:asciiTheme="minorHAnsi" w:hAnsiTheme="minorHAnsi" w:cstheme="minorHAnsi"/>
+          <w:sz w:val="28"/>
+          <w:szCs w:val="28"/>
+        </w:rPr>
+        <w:t>(se)</w:t>
+      </w:r>
+      <w:r>
+        <w:rPr>
+          <w:rFonts w:asciiTheme="minorHAnsi" w:hAnsiTheme="minorHAnsi" w:cstheme="minorHAnsi"/>
+          <w:sz w:val="28"/>
+          <w:szCs w:val="28"/>
+        </w:rPr>
+        <w:t xml:space="preserve">s pourront réserver leur tickets </w:t>
+      </w:r>
+      <w:r>
+        <w:rPr>
+          <w:rFonts w:asciiTheme="minorHAnsi" w:hAnsiTheme="minorHAnsi" w:cstheme="minorHAnsi"/>
+          <w:sz w:val="28"/>
+          <w:szCs w:val="28"/>
+        </w:rPr>
+        <w:t>facilement</w:t>
+      </w:r>
+      <w:r>
+        <w:rPr>
+          <w:rFonts w:asciiTheme="minorHAnsi" w:hAnsiTheme="minorHAnsi" w:cstheme="minorHAnsi"/>
+          <w:sz w:val="28"/>
+          <w:szCs w:val="28"/>
+        </w:rPr>
+        <w:t xml:space="preserve"> </w:t>
+      </w:r>
+      <w:r>
+        <w:rPr>
+          <w:rFonts w:asciiTheme="minorHAnsi" w:hAnsiTheme="minorHAnsi" w:cstheme="minorHAnsi"/>
+          <w:sz w:val="28"/>
+          <w:szCs w:val="28"/>
+        </w:rPr>
+        <w:t>eux-mêmes</w:t>
+      </w:r>
+      <w:r>
+        <w:rPr>
+          <w:rFonts w:asciiTheme="minorHAnsi" w:hAnsiTheme="minorHAnsi" w:cstheme="minorHAnsi"/>
+          <w:sz w:val="28"/>
+          <w:szCs w:val="28"/>
+        </w:rPr>
+        <w:t xml:space="preserve"> en tout temps ou encore en se rendant chez </w:t>
+      </w:r>
+      <w:r>
+        <w:rPr>
+          <w:rFonts w:asciiTheme="minorHAnsi" w:hAnsiTheme="minorHAnsi" w:cstheme="minorHAnsi"/>
+          <w:sz w:val="28"/>
+          <w:szCs w:val="28"/>
+        </w:rPr>
+        <w:t>le</w:t>
+      </w:r>
+      <w:r>
+        <w:rPr>
+          <w:rFonts w:asciiTheme="minorHAnsi" w:hAnsiTheme="minorHAnsi" w:cstheme="minorHAnsi"/>
+          <w:sz w:val="28"/>
+          <w:szCs w:val="28"/>
+        </w:rPr>
+        <w:t xml:space="preserve"> </w:t>
+      </w:r>
+      <w:r>
+        <w:rPr>
+          <w:rFonts w:asciiTheme="minorHAnsi" w:hAnsiTheme="minorHAnsi" w:cstheme="minorHAnsi"/>
+          <w:sz w:val="28"/>
+          <w:szCs w:val="28"/>
+        </w:rPr>
+        <w:t>démarcheur</w:t>
+      </w:r>
+      <w:r>
+        <w:rPr>
+          <w:rFonts w:asciiTheme="minorHAnsi" w:hAnsiTheme="minorHAnsi" w:cstheme="minorHAnsi"/>
+          <w:sz w:val="28"/>
+          <w:szCs w:val="28"/>
+        </w:rPr>
+        <w:t xml:space="preserve"> le plus proche</w:t>
+      </w:r>
+      <w:r>
+        <w:rPr>
+          <w:rFonts w:asciiTheme="minorHAnsi" w:hAnsiTheme="minorHAnsi" w:cstheme="minorHAnsi"/>
+          <w:sz w:val="28"/>
+          <w:szCs w:val="28"/>
+        </w:rPr>
+        <w:t xml:space="preserve">. Les transporteurs sauront à l’avance comment évolue les </w:t>
+      </w:r>
+      <w:r>
+        <w:rPr>
+          <w:rFonts w:asciiTheme="minorHAnsi" w:hAnsiTheme="minorHAnsi" w:cstheme="minorHAnsi"/>
+          <w:sz w:val="28"/>
+          <w:szCs w:val="28"/>
+        </w:rPr>
+        <w:t>réservations</w:t>
+      </w:r>
+      <w:r>
+        <w:rPr>
+          <w:rFonts w:asciiTheme="minorHAnsi" w:hAnsiTheme="minorHAnsi" w:cstheme="minorHAnsi"/>
+          <w:sz w:val="28"/>
+          <w:szCs w:val="28"/>
+        </w:rPr>
+        <w:t xml:space="preserve">, </w:t>
+      </w:r>
+      <w:r>
+        <w:rPr>
+          <w:rFonts w:asciiTheme="minorHAnsi" w:hAnsiTheme="minorHAnsi" w:cstheme="minorHAnsi"/>
+          <w:sz w:val="28"/>
+          <w:szCs w:val="28"/>
+        </w:rPr>
+        <w:t xml:space="preserve">pourront </w:t>
+      </w:r>
+      <w:r>
+        <w:rPr>
+          <w:rFonts w:asciiTheme="minorHAnsi" w:hAnsiTheme="minorHAnsi" w:cstheme="minorHAnsi"/>
+          <w:sz w:val="28"/>
+          <w:szCs w:val="28"/>
+        </w:rPr>
+        <w:t xml:space="preserve">mieux réagir dans la gestion des </w:t>
+      </w:r>
+      <w:r>
+        <w:rPr>
+          <w:rFonts w:asciiTheme="minorHAnsi" w:hAnsiTheme="minorHAnsi" w:cstheme="minorHAnsi"/>
+          <w:sz w:val="28"/>
+          <w:szCs w:val="28"/>
+        </w:rPr>
+        <w:t>voyages</w:t>
+      </w:r>
+      <w:r>
+        <w:rPr>
+          <w:rFonts w:asciiTheme="minorHAnsi" w:hAnsiTheme="minorHAnsi" w:cstheme="minorHAnsi"/>
+          <w:sz w:val="28"/>
+          <w:szCs w:val="28"/>
+        </w:rPr>
+        <w:t xml:space="preserve"> et </w:t>
+      </w:r>
+      <w:r>
+        <w:rPr>
+          <w:rFonts w:asciiTheme="minorHAnsi" w:hAnsiTheme="minorHAnsi" w:cstheme="minorHAnsi"/>
+          <w:sz w:val="28"/>
+          <w:szCs w:val="28"/>
+        </w:rPr>
+        <w:t>nous aurons ainsi</w:t>
+      </w:r>
+      <w:r>
+        <w:rPr>
+          <w:rFonts w:asciiTheme="minorHAnsi" w:hAnsiTheme="minorHAnsi" w:cstheme="minorHAnsi"/>
+          <w:sz w:val="28"/>
+          <w:szCs w:val="28"/>
+        </w:rPr>
+        <w:t xml:space="preserve"> la suppression des nombreux problème</w:t>
+      </w:r>
+      <w:r>
+        <w:rPr>
+          <w:rFonts w:asciiTheme="minorHAnsi" w:hAnsiTheme="minorHAnsi" w:cstheme="minorHAnsi"/>
+          <w:sz w:val="28"/>
+          <w:szCs w:val="28"/>
+        </w:rPr>
+        <w:t xml:space="preserve">s </w:t>
+      </w:r>
+      <w:r>
+        <w:rPr>
+          <w:rFonts w:asciiTheme="minorHAnsi" w:hAnsiTheme="minorHAnsi" w:cstheme="minorHAnsi"/>
+          <w:sz w:val="28"/>
+          <w:szCs w:val="28"/>
+        </w:rPr>
+        <w:t>cité</w:t>
+      </w:r>
+      <w:r>
+        <w:rPr>
+          <w:rFonts w:asciiTheme="minorHAnsi" w:hAnsiTheme="minorHAnsi" w:cstheme="minorHAnsi"/>
+          <w:sz w:val="28"/>
+          <w:szCs w:val="28"/>
+        </w:rPr>
+        <w:t>s</w:t>
+      </w:r>
+      <w:r>
+        <w:rPr>
+          <w:rFonts w:asciiTheme="minorHAnsi" w:hAnsiTheme="minorHAnsi" w:cstheme="minorHAnsi"/>
+          <w:sz w:val="28"/>
+          <w:szCs w:val="28"/>
+        </w:rPr>
+        <w:t xml:space="preserve"> plus haut. Plus tard, nous </w:t>
+      </w:r>
+      <w:r>
+        <w:rPr>
+          <w:rFonts w:asciiTheme="minorHAnsi" w:hAnsiTheme="minorHAnsi" w:cstheme="minorHAnsi"/>
+          <w:sz w:val="28"/>
+          <w:szCs w:val="28"/>
+        </w:rPr>
+        <w:t>instaurons</w:t>
+      </w:r>
+      <w:r>
+        <w:rPr>
+          <w:rFonts w:asciiTheme="minorHAnsi" w:hAnsiTheme="minorHAnsi" w:cstheme="minorHAnsi"/>
+          <w:sz w:val="28"/>
+          <w:szCs w:val="28"/>
+        </w:rPr>
+        <w:t xml:space="preserve"> une extension pour les transporteur</w:t>
+      </w:r>
+      <w:r>
+        <w:rPr>
+          <w:rFonts w:asciiTheme="minorHAnsi" w:hAnsiTheme="minorHAnsi" w:cstheme="minorHAnsi"/>
+          <w:sz w:val="28"/>
+          <w:szCs w:val="28"/>
+        </w:rPr>
+        <w:t>s</w:t>
+      </w:r>
+      <w:r>
+        <w:rPr>
+          <w:rFonts w:asciiTheme="minorHAnsi" w:hAnsiTheme="minorHAnsi" w:cstheme="minorHAnsi"/>
+          <w:sz w:val="28"/>
+          <w:szCs w:val="28"/>
+        </w:rPr>
+        <w:t xml:space="preserve"> pour les consulter sur le</w:t>
+      </w:r>
+      <w:r>
+        <w:rPr>
+          <w:rFonts w:asciiTheme="minorHAnsi" w:hAnsiTheme="minorHAnsi" w:cstheme="minorHAnsi"/>
+          <w:sz w:val="28"/>
+          <w:szCs w:val="28"/>
+        </w:rPr>
+        <w:t>ur</w:t>
+      </w:r>
+      <w:r>
+        <w:rPr>
+          <w:rFonts w:asciiTheme="minorHAnsi" w:hAnsiTheme="minorHAnsi" w:cstheme="minorHAnsi"/>
+          <w:sz w:val="28"/>
+          <w:szCs w:val="28"/>
+        </w:rPr>
+        <w:t>s services : prévision de l’</w:t>
+      </w:r>
+      <w:r>
+        <w:rPr>
+          <w:rFonts w:asciiTheme="minorHAnsi" w:hAnsiTheme="minorHAnsi" w:cstheme="minorHAnsi"/>
+          <w:sz w:val="28"/>
+          <w:szCs w:val="28"/>
+        </w:rPr>
+        <w:t>affluence</w:t>
+      </w:r>
+      <w:r>
+        <w:rPr>
+          <w:rFonts w:asciiTheme="minorHAnsi" w:hAnsiTheme="minorHAnsi" w:cstheme="minorHAnsi"/>
+          <w:sz w:val="28"/>
+          <w:szCs w:val="28"/>
+        </w:rPr>
+        <w:t>, proposition de trajets optimaux, amélioration des services gén</w:t>
+      </w:r>
+      <w:r>
+        <w:rPr>
+          <w:rFonts w:asciiTheme="minorHAnsi" w:hAnsiTheme="minorHAnsi" w:cstheme="minorHAnsi"/>
+          <w:sz w:val="28"/>
+          <w:szCs w:val="28"/>
+        </w:rPr>
+        <w:t>éraux</w:t>
+      </w:r>
+      <w:r>
+        <w:rPr>
+          <w:rFonts w:asciiTheme="minorHAnsi" w:hAnsiTheme="minorHAnsi" w:cstheme="minorHAnsi"/>
+          <w:sz w:val="28"/>
+          <w:szCs w:val="28"/>
+        </w:rPr>
+        <w:t xml:space="preserve">…etc. </w:t>
+      </w:r>
+      <w:r>
+        <w:rPr>
+          <w:rFonts w:asciiTheme="minorHAnsi" w:hAnsiTheme="minorHAnsi" w:cstheme="minorHAnsi"/>
+          <w:sz w:val="28"/>
+          <w:szCs w:val="28"/>
+        </w:rPr>
+        <w:t>En fait, nous auron</w:t>
+      </w:r>
+      <w:r>
+        <w:rPr>
+          <w:rFonts w:asciiTheme="minorHAnsi" w:hAnsiTheme="minorHAnsi" w:cstheme="minorHAnsi"/>
+          <w:sz w:val="28"/>
+          <w:szCs w:val="28"/>
+        </w:rPr>
+        <w:t>s</w:t>
+      </w:r>
+      <w:r>
+        <w:rPr>
+          <w:rFonts w:asciiTheme="minorHAnsi" w:hAnsiTheme="minorHAnsi" w:cstheme="minorHAnsi"/>
+          <w:sz w:val="28"/>
+          <w:szCs w:val="28"/>
+        </w:rPr>
+        <w:t xml:space="preserve"> pas mal de données les </w:t>
+      </w:r>
+      <w:r>
+        <w:rPr>
+          <w:rFonts w:asciiTheme="minorHAnsi" w:hAnsiTheme="minorHAnsi" w:cstheme="minorHAnsi"/>
+          <w:sz w:val="28"/>
+          <w:szCs w:val="28"/>
+        </w:rPr>
+        <w:t>voyages</w:t>
+      </w:r>
+      <w:r>
+        <w:rPr>
+          <w:rFonts w:asciiTheme="minorHAnsi" w:hAnsiTheme="minorHAnsi" w:cstheme="minorHAnsi"/>
+          <w:sz w:val="28"/>
+          <w:szCs w:val="28"/>
+        </w:rPr>
+        <w:t xml:space="preserve"> et serons capable</w:t>
+      </w:r>
+      <w:r>
+        <w:rPr>
+          <w:rFonts w:asciiTheme="minorHAnsi" w:hAnsiTheme="minorHAnsi" w:cstheme="minorHAnsi"/>
+          <w:sz w:val="28"/>
+          <w:szCs w:val="28"/>
+        </w:rPr>
+        <w:t>s</w:t>
+      </w:r>
+      <w:r>
+        <w:rPr>
+          <w:rFonts w:asciiTheme="minorHAnsi" w:hAnsiTheme="minorHAnsi" w:cstheme="minorHAnsi"/>
+          <w:sz w:val="28"/>
+          <w:szCs w:val="28"/>
+        </w:rPr>
+        <w:t xml:space="preserve"> de faire des études ciblées pour les transporteurs.</w:t>
+      </w:r>
+    </w:p>
+    <w:p>
+      <w:pPr>
+        <w:pStyle w:val="Standard"/>
+        <w:tabs>
+          <w:tab w:val="left" w:pos="8790"/>
+        </w:tabs>
+        <w:spacing w:after="140"/>
+        <w:jc w:val="both"/>
+        <w:rPr>
+          <w:rFonts w:asciiTheme="minorHAnsi" w:hAnsiTheme="minorHAnsi" w:cstheme="minorHAnsi"/>
+          <w:sz w:val="28"/>
+          <w:szCs w:val="28"/>
+        </w:rPr>
+      </w:pPr>
+    </w:p>
+    <w:p>
+      <w:pPr>
+        <w:pStyle w:val="Standard"/>
+        <w:tabs>
+          <w:tab w:val="left" w:pos="8790"/>
+        </w:tabs>
+        <w:spacing w:after="140"/>
+        <w:jc w:val="both"/>
+        <w:rPr>
+          <w:rFonts w:asciiTheme="minorHAnsi" w:hAnsiTheme="minorHAnsi" w:cstheme="minorHAnsi"/>
+          <w:sz w:val="28"/>
+          <w:szCs w:val="28"/>
+        </w:rPr>
+      </w:pPr>
+      <w:r>
+        <w:rPr>
+          <w:rFonts w:asciiTheme="minorHAnsi" w:hAnsiTheme="minorHAnsi" w:cstheme="minorHAnsi"/>
+          <w:sz w:val="28"/>
+          <w:szCs w:val="28"/>
+        </w:rPr>
+        <w:t>En résumé</w:t>
+      </w:r>
+    </w:p>
+    <w:p>
+      <w:pPr>
+        <w:pStyle w:val="Standard"/>
+        <w:tabs>
+          <w:tab w:val="left" w:pos="8790"/>
+        </w:tabs>
+        <w:spacing w:after="140"/>
+        <w:jc w:val="both"/>
+        <w:rPr>
+          <w:rFonts w:asciiTheme="minorHAnsi" w:hAnsiTheme="minorHAnsi" w:cstheme="minorHAnsi"/>
+          <w:color w:val="000000" w:themeColor="text1"/>
+          <w:sz w:val="28"/>
+          <w:szCs w:val="28"/>
+        </w:rPr>
+      </w:pPr>
+      <w:r>
+        <w:rPr>
+          <w:rFonts w:asciiTheme="minorHAnsi" w:hAnsiTheme="minorHAnsi" w:cstheme="minorHAnsi"/>
+          <w:sz w:val="28"/>
+          <w:szCs w:val="28"/>
+        </w:rPr>
+        <w:t>L</w:t>
+      </w:r>
+      <w:r>
+        <w:rPr>
+          <w:rFonts w:asciiTheme="minorHAnsi" w:hAnsiTheme="minorHAnsi" w:cstheme="minorHAnsi"/>
+          <w:sz w:val="28"/>
+          <w:szCs w:val="28"/>
+        </w:rPr>
+        <w:t xml:space="preserve">a plateforme </w:t>
+      </w:r>
+      <w:r>
+        <w:rPr>
+          <w:rFonts w:asciiTheme="minorHAnsi" w:hAnsiTheme="minorHAnsi" w:cstheme="minorHAnsi"/>
+          <w:sz w:val="28"/>
+          <w:szCs w:val="28"/>
+        </w:rPr>
+        <w:t>nommé</w:t>
+      </w:r>
+      <w:r>
+        <w:rPr>
+          <w:rFonts w:asciiTheme="minorHAnsi" w:hAnsiTheme="minorHAnsi" w:cstheme="minorHAnsi"/>
+          <w:sz w:val="28"/>
+          <w:szCs w:val="28"/>
+        </w:rPr>
+        <w:t>e</w:t>
+      </w:r>
+      <w:r>
+        <w:rPr>
+          <w:rFonts w:asciiTheme="minorHAnsi" w:hAnsiTheme="minorHAnsi" w:cstheme="minorHAnsi"/>
+          <w:sz w:val="28"/>
+          <w:szCs w:val="28"/>
+        </w:rPr>
+        <w:t xml:space="preserve"> izyGO, vise la </w:t>
+      </w:r>
+      <w:r>
+        <w:rPr>
+          <w:rFonts w:asciiTheme="minorHAnsi" w:eastAsia="Liberation Serif" w:hAnsiTheme="minorHAnsi" w:cstheme="minorHAnsi"/>
+          <w:color w:val="000000" w:themeColor="text1"/>
+          <w:sz w:val="28"/>
+          <w:szCs w:val="28"/>
+        </w:rPr>
+        <w:t>r</w:t>
+      </w:r>
+      <w:r>
+        <w:rPr>
+          <w:rFonts w:asciiTheme="minorHAnsi" w:eastAsia="Liberation Serif" w:hAnsiTheme="minorHAnsi" w:cstheme="minorHAnsi"/>
+          <w:color w:val="000000" w:themeColor="text1"/>
+          <w:sz w:val="28"/>
+          <w:szCs w:val="28"/>
+        </w:rPr>
+        <w:t>echerche de trajets proposé</w:t>
+      </w:r>
+      <w:r>
+        <w:rPr>
+          <w:rFonts w:asciiTheme="minorHAnsi" w:eastAsia="Liberation Serif" w:hAnsiTheme="minorHAnsi" w:cstheme="minorHAnsi"/>
+          <w:color w:val="000000" w:themeColor="text1"/>
+          <w:sz w:val="28"/>
+          <w:szCs w:val="28"/>
+        </w:rPr>
+        <w:t>s</w:t>
+      </w:r>
+      <w:r>
+        <w:rPr>
+          <w:rFonts w:asciiTheme="minorHAnsi" w:eastAsia="Liberation Serif" w:hAnsiTheme="minorHAnsi" w:cstheme="minorHAnsi"/>
+          <w:color w:val="000000" w:themeColor="text1"/>
+          <w:sz w:val="28"/>
+          <w:szCs w:val="28"/>
+        </w:rPr>
+        <w:t xml:space="preserve"> par de nombreux transporteurs, la comparaison et la réservation en ligne </w:t>
+      </w:r>
+      <w:r>
+        <w:rPr>
+          <w:rFonts w:asciiTheme="minorHAnsi" w:eastAsia="Liberation Serif" w:hAnsiTheme="minorHAnsi" w:cstheme="minorHAnsi"/>
+          <w:color w:val="000000" w:themeColor="text1"/>
+          <w:sz w:val="28"/>
+          <w:szCs w:val="28"/>
+        </w:rPr>
+        <w:t>des trajets souhaité</w:t>
+      </w:r>
+      <w:r>
+        <w:rPr>
+          <w:rFonts w:asciiTheme="minorHAnsi" w:eastAsia="Liberation Serif" w:hAnsiTheme="minorHAnsi" w:cstheme="minorHAnsi"/>
+          <w:color w:val="000000" w:themeColor="text1"/>
+          <w:sz w:val="28"/>
+          <w:szCs w:val="28"/>
+        </w:rPr>
+        <w:t>s</w:t>
+      </w:r>
+      <w:r>
+        <w:rPr>
+          <w:rFonts w:asciiTheme="minorHAnsi" w:eastAsia="Liberation Serif" w:hAnsiTheme="minorHAnsi" w:cstheme="minorHAnsi"/>
+          <w:color w:val="000000" w:themeColor="text1"/>
+          <w:sz w:val="28"/>
+          <w:szCs w:val="28"/>
+        </w:rPr>
+        <w:t>.</w:t>
+      </w:r>
+      <w:r>
+        <w:rPr>
+          <w:rFonts w:asciiTheme="minorHAnsi" w:eastAsia="Liberation Serif" w:hAnsiTheme="minorHAnsi" w:cstheme="minorHAnsi"/>
+          <w:color w:val="000000" w:themeColor="text1"/>
+          <w:sz w:val="28"/>
+          <w:szCs w:val="28"/>
+        </w:rPr>
+        <w:t xml:space="preserve"> </w:t>
+      </w:r>
+      <w:r>
+        <w:rPr>
+          <w:rFonts w:asciiTheme="minorHAnsi" w:hAnsiTheme="minorHAnsi" w:cstheme="minorHAnsi"/>
+          <w:sz w:val="28"/>
+          <w:szCs w:val="28"/>
+        </w:rPr>
+        <w:t>Nous visons des moyens de payement</w:t>
+      </w:r>
+      <w:r>
+        <w:rPr>
+          <w:rFonts w:asciiTheme="minorHAnsi" w:hAnsiTheme="minorHAnsi" w:cstheme="minorHAnsi"/>
+          <w:sz w:val="28"/>
+          <w:szCs w:val="28"/>
+        </w:rPr>
+        <w:t>s</w:t>
+      </w:r>
+      <w:r>
+        <w:rPr>
+          <w:rFonts w:asciiTheme="minorHAnsi" w:hAnsiTheme="minorHAnsi" w:cstheme="minorHAnsi"/>
+          <w:sz w:val="28"/>
+          <w:szCs w:val="28"/>
+        </w:rPr>
+        <w:t xml:space="preserve"> facile</w:t>
+      </w:r>
+      <w:r>
+        <w:rPr>
+          <w:rFonts w:asciiTheme="minorHAnsi" w:hAnsiTheme="minorHAnsi" w:cstheme="minorHAnsi"/>
+          <w:sz w:val="28"/>
+          <w:szCs w:val="28"/>
+        </w:rPr>
+        <w:t>s</w:t>
+      </w:r>
+      <w:r>
+        <w:rPr>
+          <w:rFonts w:asciiTheme="minorHAnsi" w:hAnsiTheme="minorHAnsi" w:cstheme="minorHAnsi"/>
+          <w:sz w:val="28"/>
+          <w:szCs w:val="28"/>
+        </w:rPr>
+        <w:t xml:space="preserve"> et simple</w:t>
+      </w:r>
+      <w:r>
+        <w:rPr>
+          <w:rFonts w:asciiTheme="minorHAnsi" w:hAnsiTheme="minorHAnsi" w:cstheme="minorHAnsi"/>
+          <w:sz w:val="28"/>
+          <w:szCs w:val="28"/>
+        </w:rPr>
+        <w:t>s</w:t>
+      </w:r>
+      <w:r>
+        <w:rPr>
+          <w:rFonts w:asciiTheme="minorHAnsi" w:hAnsiTheme="minorHAnsi" w:cstheme="minorHAnsi"/>
+          <w:sz w:val="28"/>
+          <w:szCs w:val="28"/>
+        </w:rPr>
+        <w:t>, sans boulevers</w:t>
+      </w:r>
+      <w:r>
+        <w:rPr>
+          <w:rFonts w:asciiTheme="minorHAnsi" w:hAnsiTheme="minorHAnsi" w:cstheme="minorHAnsi"/>
+          <w:sz w:val="28"/>
+          <w:szCs w:val="28"/>
+        </w:rPr>
+        <w:t>er</w:t>
+      </w:r>
+      <w:r>
+        <w:rPr>
+          <w:rFonts w:asciiTheme="minorHAnsi" w:hAnsiTheme="minorHAnsi" w:cstheme="minorHAnsi"/>
+          <w:sz w:val="28"/>
+          <w:szCs w:val="28"/>
+        </w:rPr>
+        <w:t xml:space="preserve"> énormément les habitudes des voyageur</w:t>
+      </w:r>
+      <w:r>
+        <w:rPr>
+          <w:rFonts w:asciiTheme="minorHAnsi" w:hAnsiTheme="minorHAnsi" w:cstheme="minorHAnsi"/>
+          <w:sz w:val="28"/>
+          <w:szCs w:val="28"/>
+        </w:rPr>
+        <w:t>(se)</w:t>
+      </w:r>
+      <w:r>
+        <w:rPr>
+          <w:rFonts w:asciiTheme="minorHAnsi" w:hAnsiTheme="minorHAnsi" w:cstheme="minorHAnsi"/>
+          <w:sz w:val="28"/>
+          <w:szCs w:val="28"/>
+        </w:rPr>
+        <w:t>s</w:t>
+      </w:r>
+      <w:r>
+        <w:rPr>
+          <w:rFonts w:asciiTheme="minorHAnsi" w:hAnsiTheme="minorHAnsi" w:cstheme="minorHAnsi"/>
+          <w:sz w:val="28"/>
+          <w:szCs w:val="28"/>
+        </w:rPr>
+        <w:t xml:space="preserve">, qui pour la grande majorité </w:t>
+      </w:r>
+      <w:r>
+        <w:rPr>
+          <w:rFonts w:asciiTheme="minorHAnsi" w:hAnsiTheme="minorHAnsi" w:cstheme="minorHAnsi"/>
+          <w:sz w:val="28"/>
+          <w:szCs w:val="28"/>
+        </w:rPr>
+        <w:t>achètent</w:t>
+      </w:r>
+      <w:r>
+        <w:rPr>
+          <w:rFonts w:asciiTheme="minorHAnsi" w:hAnsiTheme="minorHAnsi" w:cstheme="minorHAnsi"/>
+          <w:sz w:val="28"/>
+          <w:szCs w:val="28"/>
+        </w:rPr>
+        <w:t xml:space="preserve"> leur tickets en gare par cash.</w:t>
+      </w:r>
+      <w:r>
+        <w:rPr>
+          <w:rFonts w:asciiTheme="minorHAnsi" w:hAnsiTheme="minorHAnsi" w:cstheme="minorHAnsi"/>
+          <w:sz w:val="28"/>
+          <w:szCs w:val="28"/>
+        </w:rPr>
+        <w:t xml:space="preserve"> Ainsi les voyageur</w:t>
+      </w:r>
+      <w:r>
+        <w:rPr>
+          <w:rFonts w:asciiTheme="minorHAnsi" w:hAnsiTheme="minorHAnsi" w:cstheme="minorHAnsi"/>
+          <w:sz w:val="28"/>
+          <w:szCs w:val="28"/>
+        </w:rPr>
+        <w:t>(se)</w:t>
+      </w:r>
+      <w:r>
+        <w:rPr>
+          <w:rFonts w:asciiTheme="minorHAnsi" w:hAnsiTheme="minorHAnsi" w:cstheme="minorHAnsi"/>
+          <w:sz w:val="28"/>
+          <w:szCs w:val="28"/>
+        </w:rPr>
+        <w:t>s</w:t>
+      </w:r>
+      <w:r>
+        <w:rPr>
+          <w:rFonts w:asciiTheme="minorHAnsi" w:hAnsiTheme="minorHAnsi" w:cstheme="minorHAnsi"/>
+          <w:sz w:val="28"/>
+          <w:szCs w:val="28"/>
+        </w:rPr>
+        <w:t xml:space="preserve"> pourront pour réserver un ticket soit se rendre </w:t>
+      </w:r>
+      <w:r>
+        <w:rPr>
+          <w:rFonts w:asciiTheme="minorHAnsi" w:hAnsiTheme="minorHAnsi" w:cstheme="minorHAnsi"/>
+          <w:sz w:val="28"/>
+          <w:szCs w:val="28"/>
+        </w:rPr>
+        <w:t>eux-mêmes</w:t>
+      </w:r>
+      <w:r>
+        <w:rPr>
+          <w:rFonts w:asciiTheme="minorHAnsi" w:hAnsiTheme="minorHAnsi" w:cstheme="minorHAnsi"/>
+          <w:sz w:val="28"/>
+          <w:szCs w:val="28"/>
+        </w:rPr>
+        <w:t xml:space="preserve"> </w:t>
+      </w:r>
+      <w:r>
+        <w:rPr>
+          <w:rFonts w:asciiTheme="minorHAnsi" w:hAnsiTheme="minorHAnsi" w:cstheme="minorHAnsi"/>
+          <w:sz w:val="28"/>
+          <w:szCs w:val="28"/>
+        </w:rPr>
+        <w:t xml:space="preserve">directement </w:t>
+      </w:r>
+      <w:r>
+        <w:rPr>
+          <w:rFonts w:asciiTheme="minorHAnsi" w:hAnsiTheme="minorHAnsi" w:cstheme="minorHAnsi"/>
+          <w:sz w:val="28"/>
+          <w:szCs w:val="28"/>
+        </w:rPr>
+        <w:t xml:space="preserve">sur le site </w:t>
+      </w:r>
+      <w:r>
+        <w:rPr>
+          <w:rFonts w:asciiTheme="minorHAnsi" w:hAnsiTheme="minorHAnsi" w:cstheme="minorHAnsi"/>
+          <w:sz w:val="28"/>
+          <w:szCs w:val="28"/>
+        </w:rPr>
+        <w:t xml:space="preserve">internet </w:t>
+      </w:r>
+      <w:r>
+        <w:rPr>
+          <w:rFonts w:asciiTheme="minorHAnsi" w:hAnsiTheme="minorHAnsi" w:cstheme="minorHAnsi"/>
+          <w:sz w:val="28"/>
+          <w:szCs w:val="28"/>
+        </w:rPr>
+        <w:t xml:space="preserve">de </w:t>
+      </w:r>
+      <w:r>
+        <w:rPr>
+          <w:rFonts w:asciiTheme="minorHAnsi" w:hAnsiTheme="minorHAnsi" w:cstheme="minorHAnsi"/>
+          <w:sz w:val="28"/>
+          <w:szCs w:val="28"/>
+        </w:rPr>
+        <w:t>réservation</w:t>
+      </w:r>
+      <w:r>
+        <w:rPr>
+          <w:rFonts w:asciiTheme="minorHAnsi" w:hAnsiTheme="minorHAnsi" w:cstheme="minorHAnsi"/>
+          <w:sz w:val="28"/>
+          <w:szCs w:val="28"/>
+        </w:rPr>
+        <w:t xml:space="preserve">, soit chez un </w:t>
+      </w:r>
+      <w:r>
+        <w:rPr>
+          <w:rFonts w:asciiTheme="minorHAnsi" w:hAnsiTheme="minorHAnsi" w:cstheme="minorHAnsi"/>
+          <w:sz w:val="28"/>
+          <w:szCs w:val="28"/>
+        </w:rPr>
+        <w:t>démarcheur</w:t>
+      </w:r>
+      <w:r>
+        <w:rPr>
+          <w:rFonts w:asciiTheme="minorHAnsi" w:hAnsiTheme="minorHAnsi" w:cstheme="minorHAnsi"/>
+          <w:sz w:val="28"/>
+          <w:szCs w:val="28"/>
+        </w:rPr>
+        <w:t>.</w:t>
+      </w:r>
+      <w:r>
+        <w:rPr>
+          <w:rFonts w:asciiTheme="minorHAnsi" w:hAnsiTheme="minorHAnsi" w:cstheme="minorHAnsi"/>
+          <w:sz w:val="28"/>
+          <w:szCs w:val="28"/>
+        </w:rPr>
+        <w:t xml:space="preserve"> </w:t>
+      </w:r>
+      <w:r>
+        <w:rPr>
+          <w:rFonts w:asciiTheme="minorHAnsi" w:hAnsiTheme="minorHAnsi" w:cstheme="minorHAnsi"/>
+          <w:sz w:val="28"/>
+          <w:szCs w:val="28"/>
+        </w:rPr>
+        <w:t>Enfin</w:t>
+      </w:r>
+      <w:r>
+        <w:rPr>
+          <w:rFonts w:asciiTheme="minorHAnsi" w:hAnsiTheme="minorHAnsi" w:cstheme="minorHAnsi"/>
+          <w:sz w:val="28"/>
+          <w:szCs w:val="28"/>
+        </w:rPr>
+        <w:t xml:space="preserve"> </w:t>
+      </w:r>
+      <w:r>
+        <w:rPr>
+          <w:rFonts w:asciiTheme="minorHAnsi" w:hAnsiTheme="minorHAnsi" w:cstheme="minorHAnsi"/>
+          <w:sz w:val="28"/>
+          <w:szCs w:val="28"/>
+        </w:rPr>
+        <w:t>l</w:t>
+      </w:r>
+      <w:r>
+        <w:rPr>
+          <w:rFonts w:asciiTheme="minorHAnsi" w:hAnsiTheme="minorHAnsi" w:cstheme="minorHAnsi"/>
+          <w:sz w:val="28"/>
+          <w:szCs w:val="28"/>
+        </w:rPr>
+        <w:t xml:space="preserve">es </w:t>
+      </w:r>
+      <w:r>
+        <w:rPr>
+          <w:rFonts w:asciiTheme="minorHAnsi" w:hAnsiTheme="minorHAnsi" w:cstheme="minorHAnsi"/>
+          <w:sz w:val="28"/>
+          <w:szCs w:val="28"/>
+        </w:rPr>
+        <w:t>payements se</w:t>
+      </w:r>
+      <w:r>
+        <w:rPr>
+          <w:rFonts w:asciiTheme="minorHAnsi" w:hAnsiTheme="minorHAnsi" w:cstheme="minorHAnsi"/>
+          <w:sz w:val="28"/>
+          <w:szCs w:val="28"/>
+        </w:rPr>
+        <w:t xml:space="preserve"> feront </w:t>
+      </w:r>
+      <w:r>
+        <w:rPr>
+          <w:rFonts w:asciiTheme="minorHAnsi" w:hAnsiTheme="minorHAnsi" w:cstheme="minorHAnsi"/>
+          <w:sz w:val="28"/>
+          <w:szCs w:val="28"/>
+        </w:rPr>
+        <w:t xml:space="preserve">sur le site </w:t>
+      </w:r>
+      <w:r>
+        <w:rPr>
+          <w:rFonts w:asciiTheme="minorHAnsi" w:hAnsiTheme="minorHAnsi" w:cstheme="minorHAnsi"/>
+          <w:sz w:val="28"/>
+          <w:szCs w:val="28"/>
+        </w:rPr>
+        <w:t>par mobile money ou par carte bancaire</w:t>
+      </w:r>
+      <w:r>
+        <w:rPr>
+          <w:rFonts w:asciiTheme="minorHAnsi" w:hAnsiTheme="minorHAnsi" w:cstheme="minorHAnsi"/>
+          <w:sz w:val="28"/>
+          <w:szCs w:val="28"/>
+        </w:rPr>
+        <w:t xml:space="preserve">, et chez un </w:t>
+      </w:r>
+      <w:r>
+        <w:rPr>
+          <w:rFonts w:asciiTheme="minorHAnsi" w:hAnsiTheme="minorHAnsi" w:cstheme="minorHAnsi"/>
+          <w:sz w:val="28"/>
+          <w:szCs w:val="28"/>
+        </w:rPr>
+        <w:t>démarcheur</w:t>
+      </w:r>
+      <w:r>
+        <w:rPr>
+          <w:rFonts w:asciiTheme="minorHAnsi" w:hAnsiTheme="minorHAnsi" w:cstheme="minorHAnsi"/>
+          <w:sz w:val="28"/>
+          <w:szCs w:val="28"/>
+        </w:rPr>
+        <w:t xml:space="preserve"> par cash ou autres moyens proposé</w:t>
+      </w:r>
+      <w:r>
+        <w:rPr>
+          <w:rFonts w:asciiTheme="minorHAnsi" w:hAnsiTheme="minorHAnsi" w:cstheme="minorHAnsi"/>
+          <w:sz w:val="28"/>
+          <w:szCs w:val="28"/>
+        </w:rPr>
+        <w:t>s</w:t>
+      </w:r>
+      <w:r>
+        <w:rPr>
+          <w:rFonts w:asciiTheme="minorHAnsi" w:hAnsiTheme="minorHAnsi" w:cstheme="minorHAnsi"/>
+          <w:sz w:val="28"/>
+          <w:szCs w:val="28"/>
+        </w:rPr>
+        <w:t xml:space="preserve"> par le </w:t>
+      </w:r>
+      <w:r>
+        <w:rPr>
+          <w:rFonts w:asciiTheme="minorHAnsi" w:hAnsiTheme="minorHAnsi" w:cstheme="minorHAnsi"/>
+          <w:sz w:val="28"/>
+          <w:szCs w:val="28"/>
+        </w:rPr>
+        <w:t>démarcheur (</w:t>
+      </w:r>
+      <w:r>
+        <w:rPr>
+          <w:rFonts w:asciiTheme="minorHAnsi" w:hAnsiTheme="minorHAnsi" w:cstheme="minorHAnsi"/>
+          <w:sz w:val="28"/>
+          <w:szCs w:val="28"/>
+        </w:rPr>
+        <w:t xml:space="preserve">carte bancaire, </w:t>
+      </w:r>
+      <w:r>
+        <w:rPr>
+          <w:rFonts w:asciiTheme="minorHAnsi" w:hAnsiTheme="minorHAnsi" w:cstheme="minorHAnsi"/>
+          <w:sz w:val="28"/>
+          <w:szCs w:val="28"/>
+        </w:rPr>
+        <w:t>chèque</w:t>
+      </w:r>
+      <w:r>
+        <w:rPr>
+          <w:rFonts w:asciiTheme="minorHAnsi" w:hAnsiTheme="minorHAnsi" w:cstheme="minorHAnsi"/>
+          <w:sz w:val="28"/>
+          <w:szCs w:val="28"/>
+        </w:rPr>
+        <w:t>, …</w:t>
+      </w:r>
+      <w:r>
+        <w:rPr>
+          <w:rFonts w:asciiTheme="minorHAnsi" w:hAnsiTheme="minorHAnsi" w:cstheme="minorHAnsi"/>
+          <w:sz w:val="28"/>
+          <w:szCs w:val="28"/>
+        </w:rPr>
+        <w:t>etc.</w:t>
+      </w:r>
+      <w:r>
+        <w:rPr>
+          <w:rFonts w:asciiTheme="minorHAnsi" w:hAnsiTheme="minorHAnsi" w:cstheme="minorHAnsi"/>
+          <w:sz w:val="28"/>
+          <w:szCs w:val="28"/>
+        </w:rPr>
+        <w:t>)</w:t>
       </w:r>
     </w:p>
     <w:sectPr>
@@ -2109,8 +4966,97 @@
 </file>
 
 <file path=word/numbering.xml><?xml version="1.0" encoding="utf-8"?>
-<w:numbering xmlns:wpc="http://schemas.microsoft.com/office/word/2010/wordprocessingCanvas" xmlns:cx="http://schemas.microsoft.com/office/drawing/2014/chartex" xmlns:cx1="http://schemas.microsoft.com/office/drawing/2015/9/8/chartex" xmlns:cx2="http://schemas.microsoft.com/office/drawing/2015/10/21/chartex" xmlns:cx3="http://schemas.microsoft.com/office/drawing/2016/5/9/chartex" xmlns:cx4="http://schemas.microsoft.com/office/drawing/2016/5/10/chartex" xmlns:cx5="http://schemas.microsoft.com/office/drawing/2016/5/11/chartex" xmlns:cx6="http://schemas.microsoft.com/office/drawing/2016/5/12/chartex" xmlns:cx7="http://schemas.microsoft.com/office/drawing/2016/5/13/chartex" xmlns:cx8="http://schemas.microsoft.com/office/drawing/2016/5/14/chartex" xmlns:mc="http://schemas.openxmlformats.org/markup-compatibility/2006" xmlns:aink="http://schemas.microsoft.com/office/drawing/2016/ink" xmlns:am3d="http://schemas.microsoft.com/office/drawing/2017/model3d" xmlns:o="urn:schemas-microsoft-com:office:office" xmlns:r="http://schemas.openxmlformats.org/officeDocument/2006/relationships" xmlns:m="http://schemas.openxmlformats.org/officeDocument/2006/math" xmlns:v="urn:schemas-microsoft-com:vml" xmlns:wp14="http://schemas.microsoft.com/office/word/2010/wordprocessingDrawing" xmlns:wp="http://schemas.openxmlformats.org/drawingml/2006/wordprocessingDrawing" xmlns:w10="urn:schemas-microsoft-com:office:word" xmlns:w="http://schemas.openxmlformats.org/wordprocessingml/2006/main" xmlns:w14="http://schemas.microsoft.com/office/word/2010/wordml" xmlns:w15="http://schemas.microsoft.com/office/word/2012/wordml" xmlns:w16cid="http://schemas.microsoft.com/office/word/2016/wordml/cid" xmlns:w16se="http://schemas.microsoft.com/office/word/2015/wordml/symex" xmlns:wpg="http://schemas.microsoft.com/office/word/2010/wordprocessingGroup" xmlns:wpi="http://schemas.microsoft.com/office/word/2010/wordprocessingInk" xmlns:wne="http://schemas.microsoft.com/office/word/2006/wordml" xmlns:wps="http://schemas.microsoft.com/office/word/2010/wordprocessingShape" mc:Ignorable="w14 w15 w16se w16cid wp14">
+<w:numbering xmlns:wpc="http://schemas.microsoft.com/office/word/2010/wordprocessingCanvas" xmlns:cx="http://schemas.microsoft.com/office/drawing/2014/chartex" xmlns:cx1="http://schemas.microsoft.com/office/drawing/2015/9/8/chartex" xmlns:cx2="http://schemas.microsoft.com/office/drawing/2015/10/21/chartex" xmlns:cx3="http://schemas.microsoft.com/office/drawing/2016/5/9/chartex" xmlns:cx4="http://schemas.microsoft.com/office/drawing/2016/5/10/chartex" xmlns:cx5="http://schemas.microsoft.com/office/drawing/2016/5/11/chartex" xmlns:cx6="http://schemas.microsoft.com/office/drawing/2016/5/12/chartex" xmlns:cx7="http://schemas.microsoft.com/office/drawing/2016/5/13/chartex" xmlns:cx8="http://schemas.microsoft.com/office/drawing/2016/5/14/chartex" xmlns:mc="http://schemas.openxmlformats.org/markup-compatibility/2006" xmlns:aink="http://schemas.microsoft.com/office/drawing/2016/ink" xmlns:am3d="http://schemas.microsoft.com/office/drawing/2017/model3d" xmlns:o="urn:schemas-microsoft-com:office:office" xmlns:r="http://schemas.openxmlformats.org/officeDocument/2006/relationships" xmlns:m="http://schemas.openxmlformats.org/officeDocument/2006/math" xmlns:v="urn:schemas-microsoft-com:vml" xmlns:wp14="http://schemas.microsoft.com/office/word/2010/wordprocessingDrawing" xmlns:wp="http://schemas.openxmlformats.org/drawingml/2006/wordprocessingDrawing" xmlns:w10="urn:schemas-microsoft-com:office:word" xmlns:w="http://schemas.openxmlformats.org/wordprocessingml/2006/main" xmlns:w14="http://schemas.microsoft.com/office/word/2010/wordml" xmlns:w15="http://schemas.microsoft.com/office/word/2012/wordml" xmlns:w16cex="http://schemas.microsoft.com/office/word/2018/wordml/cex" xmlns:w16cid="http://schemas.microsoft.com/office/word/2016/wordml/cid" xmlns:w16="http://schemas.microsoft.com/office/word/2018/wordml" xmlns:w16se="http://schemas.microsoft.com/office/word/2015/wordml/symex" xmlns:wpg="http://schemas.microsoft.com/office/word/2010/wordprocessingGroup" xmlns:wpi="http://schemas.microsoft.com/office/word/2010/wordprocessingInk" xmlns:wne="http://schemas.microsoft.com/office/word/2006/wordml" xmlns:wps="http://schemas.microsoft.com/office/word/2010/wordprocessingShape" mc:Ignorable="w14 w15 w16se w16cid w16 w16cex wp14">
   <w:abstractNum w:abstractNumId="0" w15:restartNumberingAfterBreak="0">
+    <w:nsid w:val="1A04343C"/>
+    <w:multiLevelType w:val="hybridMultilevel"/>
+    <w:tmpl w:val="917A7186"/>
+    <w:lvl w:ilvl="0" w:tplc="9F1C94F8">
+      <w:start w:val="1"/>
+      <w:numFmt w:val="decimal"/>
+      <w:lvlText w:val="%1-"/>
+      <w:lvlJc w:val="left"/>
+      <w:pPr>
+        <w:ind w:left="720" w:hanging="360"/>
+      </w:pPr>
+      <w:rPr>
+        <w:rFonts w:hint="default"/>
+      </w:rPr>
+    </w:lvl>
+    <w:lvl w:ilvl="1" w:tplc="040C0019" w:tentative="1">
+      <w:start w:val="1"/>
+      <w:numFmt w:val="lowerLetter"/>
+      <w:lvlText w:val="%2."/>
+      <w:lvlJc w:val="left"/>
+      <w:pPr>
+        <w:ind w:left="1440" w:hanging="360"/>
+      </w:pPr>
+    </w:lvl>
+    <w:lvl w:ilvl="2" w:tplc="040C001B" w:tentative="1">
+      <w:start w:val="1"/>
+      <w:numFmt w:val="lowerRoman"/>
+      <w:lvlText w:val="%3."/>
+      <w:lvlJc w:val="right"/>
+      <w:pPr>
+        <w:ind w:left="2160" w:hanging="180"/>
+      </w:pPr>
+    </w:lvl>
+    <w:lvl w:ilvl="3" w:tplc="040C000F" w:tentative="1">
+      <w:start w:val="1"/>
+      <w:numFmt w:val="decimal"/>
+      <w:lvlText w:val="%4."/>
+      <w:lvlJc w:val="left"/>
+      <w:pPr>
+        <w:ind w:left="2880" w:hanging="360"/>
+      </w:pPr>
+    </w:lvl>
+    <w:lvl w:ilvl="4" w:tplc="040C0019" w:tentative="1">
+      <w:start w:val="1"/>
+      <w:numFmt w:val="lowerLetter"/>
+      <w:lvlText w:val="%5."/>
+      <w:lvlJc w:val="left"/>
+      <w:pPr>
+        <w:ind w:left="3600" w:hanging="360"/>
+      </w:pPr>
+    </w:lvl>
+    <w:lvl w:ilvl="5" w:tplc="040C001B" w:tentative="1">
+      <w:start w:val="1"/>
+      <w:numFmt w:val="lowerRoman"/>
+      <w:lvlText w:val="%6."/>
+      <w:lvlJc w:val="right"/>
+      <w:pPr>
+        <w:ind w:left="4320" w:hanging="180"/>
+      </w:pPr>
+    </w:lvl>
+    <w:lvl w:ilvl="6" w:tplc="040C000F" w:tentative="1">
+      <w:start w:val="1"/>
+      <w:numFmt w:val="decimal"/>
+      <w:lvlText w:val="%7."/>
+      <w:lvlJc w:val="left"/>
+      <w:pPr>
+        <w:ind w:left="5040" w:hanging="360"/>
+      </w:pPr>
+    </w:lvl>
+    <w:lvl w:ilvl="7" w:tplc="040C0019" w:tentative="1">
+      <w:start w:val="1"/>
+      <w:numFmt w:val="lowerLetter"/>
+      <w:lvlText w:val="%8."/>
+      <w:lvlJc w:val="left"/>
+      <w:pPr>
+        <w:ind w:left="5760" w:hanging="360"/>
+      </w:pPr>
+    </w:lvl>
+    <w:lvl w:ilvl="8" w:tplc="040C001B" w:tentative="1">
+      <w:start w:val="1"/>
+      <w:numFmt w:val="lowerRoman"/>
+      <w:lvlText w:val="%9."/>
+      <w:lvlJc w:val="right"/>
+      <w:pPr>
+        <w:ind w:left="6480" w:hanging="180"/>
+      </w:pPr>
+    </w:lvl>
+  </w:abstractNum>
+  <w:abstractNum w:abstractNumId="1" w15:restartNumberingAfterBreak="0">
     <w:nsid w:val="25CA6AEE"/>
     <w:multiLevelType w:val="hybridMultilevel"/>
     <w:tmpl w:val="ED1C01C2"/>
@@ -2223,7 +5169,7 @@
       </w:rPr>
     </w:lvl>
   </w:abstractNum>
-  <w:abstractNum w:abstractNumId="1" w15:restartNumberingAfterBreak="0">
+  <w:abstractNum w:abstractNumId="2" w15:restartNumberingAfterBreak="0">
     <w:nsid w:val="3C473093"/>
     <w:multiLevelType w:val="hybridMultilevel"/>
     <w:tmpl w:val="12EAEB96"/>
@@ -2336,7 +5282,120 @@
       </w:rPr>
     </w:lvl>
   </w:abstractNum>
-  <w:abstractNum w:abstractNumId="2" w15:restartNumberingAfterBreak="0">
+  <w:abstractNum w:abstractNumId="3" w15:restartNumberingAfterBreak="0">
+    <w:nsid w:val="64CC2D90"/>
+    <w:multiLevelType w:val="hybridMultilevel"/>
+    <w:tmpl w:val="53B843B8"/>
+    <w:lvl w:ilvl="0" w:tplc="040C0001">
+      <w:start w:val="1"/>
+      <w:numFmt w:val="bullet"/>
+      <w:lvlText w:val=""/>
+      <w:lvlJc w:val="left"/>
+      <w:pPr>
+        <w:ind w:left="720" w:hanging="360"/>
+      </w:pPr>
+      <w:rPr>
+        <w:rFonts w:ascii="Symbol" w:hAnsi="Symbol" w:hint="default"/>
+      </w:rPr>
+    </w:lvl>
+    <w:lvl w:ilvl="1" w:tplc="040C0003" w:tentative="1">
+      <w:start w:val="1"/>
+      <w:numFmt w:val="bullet"/>
+      <w:lvlText w:val="o"/>
+      <w:lvlJc w:val="left"/>
+      <w:pPr>
+        <w:ind w:left="1440" w:hanging="360"/>
+      </w:pPr>
+      <w:rPr>
+        <w:rFonts w:ascii="Courier New" w:hAnsi="Courier New" w:cs="Courier New" w:hint="default"/>
+      </w:rPr>
+    </w:lvl>
+    <w:lvl w:ilvl="2" w:tplc="040C0005" w:tentative="1">
+      <w:start w:val="1"/>
+      <w:numFmt w:val="bullet"/>
+      <w:lvlText w:val=""/>
+      <w:lvlJc w:val="left"/>
+      <w:pPr>
+        <w:ind w:left="2160" w:hanging="360"/>
+      </w:pPr>
+      <w:rPr>
+        <w:rFonts w:ascii="Wingdings" w:hAnsi="Wingdings" w:hint="default"/>
+      </w:rPr>
+    </w:lvl>
+    <w:lvl w:ilvl="3" w:tplc="040C0001" w:tentative="1">
+      <w:start w:val="1"/>
+      <w:numFmt w:val="bullet"/>
+      <w:lvlText w:val=""/>
+      <w:lvlJc w:val="left"/>
+      <w:pPr>
+        <w:ind w:left="2880" w:hanging="360"/>
+      </w:pPr>
+      <w:rPr>
+        <w:rFonts w:ascii="Symbol" w:hAnsi="Symbol" w:hint="default"/>
+      </w:rPr>
+    </w:lvl>
+    <w:lvl w:ilvl="4" w:tplc="040C0003" w:tentative="1">
+      <w:start w:val="1"/>
+      <w:numFmt w:val="bullet"/>
+      <w:lvlText w:val="o"/>
+      <w:lvlJc w:val="left"/>
+      <w:pPr>
+        <w:ind w:left="3600" w:hanging="360"/>
+      </w:pPr>
+      <w:rPr>
+        <w:rFonts w:ascii="Courier New" w:hAnsi="Courier New" w:cs="Courier New" w:hint="default"/>
+      </w:rPr>
+    </w:lvl>
+    <w:lvl w:ilvl="5" w:tplc="040C0005" w:tentative="1">
+      <w:start w:val="1"/>
+      <w:numFmt w:val="bullet"/>
+      <w:lvlText w:val=""/>
+      <w:lvlJc w:val="left"/>
+      <w:pPr>
+        <w:ind w:left="4320" w:hanging="360"/>
+      </w:pPr>
+      <w:rPr>
+        <w:rFonts w:ascii="Wingdings" w:hAnsi="Wingdings" w:hint="default"/>
+      </w:rPr>
+    </w:lvl>
+    <w:lvl w:ilvl="6" w:tplc="040C0001" w:tentative="1">
+      <w:start w:val="1"/>
+      <w:numFmt w:val="bullet"/>
+      <w:lvlText w:val=""/>
+      <w:lvlJc w:val="left"/>
+      <w:pPr>
+        <w:ind w:left="5040" w:hanging="360"/>
+      </w:pPr>
+      <w:rPr>
+        <w:rFonts w:ascii="Symbol" w:hAnsi="Symbol" w:hint="default"/>
+      </w:rPr>
+    </w:lvl>
+    <w:lvl w:ilvl="7" w:tplc="040C0003" w:tentative="1">
+      <w:start w:val="1"/>
+      <w:numFmt w:val="bullet"/>
+      <w:lvlText w:val="o"/>
+      <w:lvlJc w:val="left"/>
+      <w:pPr>
+        <w:ind w:left="5760" w:hanging="360"/>
+      </w:pPr>
+      <w:rPr>
+        <w:rFonts w:ascii="Courier New" w:hAnsi="Courier New" w:cs="Courier New" w:hint="default"/>
+      </w:rPr>
+    </w:lvl>
+    <w:lvl w:ilvl="8" w:tplc="040C0005" w:tentative="1">
+      <w:start w:val="1"/>
+      <w:numFmt w:val="bullet"/>
+      <w:lvlText w:val=""/>
+      <w:lvlJc w:val="left"/>
+      <w:pPr>
+        <w:ind w:left="6480" w:hanging="360"/>
+      </w:pPr>
+      <w:rPr>
+        <w:rFonts w:ascii="Wingdings" w:hAnsi="Wingdings" w:hint="default"/>
+      </w:rPr>
+    </w:lvl>
+  </w:abstractNum>
+  <w:abstractNum w:abstractNumId="4" w15:restartNumberingAfterBreak="0">
     <w:nsid w:val="6A7F68F9"/>
     <w:multiLevelType w:val="hybridMultilevel"/>
     <w:tmpl w:val="09B0054C"/>
@@ -2422,7 +5481,7 @@
       </w:pPr>
     </w:lvl>
   </w:abstractNum>
-  <w:abstractNum w:abstractNumId="3" w15:restartNumberingAfterBreak="0">
+  <w:abstractNum w:abstractNumId="5" w15:restartNumberingAfterBreak="0">
     <w:nsid w:val="7251584C"/>
     <w:multiLevelType w:val="hybridMultilevel"/>
     <w:tmpl w:val="DC30D032"/>
@@ -2536,22 +5595,28 @@
     </w:lvl>
   </w:abstractNum>
   <w:num w:numId="1">
-    <w:abstractNumId w:val="3"/>
+    <w:abstractNumId w:val="5"/>
   </w:num>
   <w:num w:numId="2">
+    <w:abstractNumId w:val="2"/>
+  </w:num>
+  <w:num w:numId="3">
     <w:abstractNumId w:val="1"/>
   </w:num>
-  <w:num w:numId="3">
+  <w:num w:numId="4">
+    <w:abstractNumId w:val="4"/>
+  </w:num>
+  <w:num w:numId="5">
     <w:abstractNumId w:val="0"/>
   </w:num>
-  <w:num w:numId="4">
-    <w:abstractNumId w:val="2"/>
+  <w:num w:numId="6">
+    <w:abstractNumId w:val="3"/>
   </w:num>
 </w:numbering>
 </file>
 
 <file path=word/styles.xml><?xml version="1.0" encoding="utf-8"?>
-<w:styles xmlns:mc="http://schemas.openxmlformats.org/markup-compatibility/2006" xmlns:r="http://schemas.openxmlformats.org/officeDocument/2006/relationships" xmlns:w="http://schemas.openxmlformats.org/wordprocessingml/2006/main" xmlns:w14="http://schemas.microsoft.com/office/word/2010/wordml" xmlns:w15="http://schemas.microsoft.com/office/word/2012/wordml" xmlns:w16cid="http://schemas.microsoft.com/office/word/2016/wordml/cid" xmlns:w16se="http://schemas.microsoft.com/office/word/2015/wordml/symex" mc:Ignorable="w14 w15 w16se w16cid">
+<w:styles xmlns:mc="http://schemas.openxmlformats.org/markup-compatibility/2006" xmlns:r="http://schemas.openxmlformats.org/officeDocument/2006/relationships" xmlns:w="http://schemas.openxmlformats.org/wordprocessingml/2006/main" xmlns:w14="http://schemas.microsoft.com/office/word/2010/wordml" xmlns:w15="http://schemas.microsoft.com/office/word/2012/wordml" xmlns:w16cex="http://schemas.microsoft.com/office/word/2018/wordml/cex" xmlns:w16cid="http://schemas.microsoft.com/office/word/2016/wordml/cid" xmlns:w16="http://schemas.microsoft.com/office/word/2018/wordml" xmlns:w16se="http://schemas.microsoft.com/office/word/2015/wordml/symex" mc:Ignorable="w14 w15 w16se w16cid w16 w16cex">
   <w:docDefaults>
     <w:rPrDefault>
       <w:rPr>

</xml_diff>